<commit_message>
"Graubünden Bildung und Forschung" als .emf-Datei eingefügt und korrekt platziert.
</commit_message>
<xml_diff>
--- a/templates/modul-description/Modulbeschreibung (1 Kurs).docx
+++ b/templates/modul-description/Modulbeschreibung (1 Kurs).docx
@@ -5,25 +5,14 @@
     <w:p>
       <w:pPr>
         <w:pStyle w:val="Titel"/>
-        <w:rPr>
-          <w:lang w:val="en-US"/>
-        </w:rPr>
-      </w:pPr>
-      <w:bookmarkStart w:id="0" w:name="_GoBack"/>
-      <w:bookmarkEnd w:id="0"/>
+      </w:pPr>
       <w:r>
-        <w:rPr>
-          <w:lang w:val="en-US"/>
-        </w:rPr>
         <w:t>$scroll.title</w:t>
       </w:r>
     </w:p>
     <w:p>
       <w:pPr>
         <w:pStyle w:val="Inhaltssteuerelementeabsatz"/>
-        <w:rPr>
-          <w:lang w:val="en-US"/>
-        </w:rPr>
         <w:sectPr>
           <w:headerReference w:type="even" r:id="rId10"/>
           <w:headerReference w:type="default" r:id="rId11"/>
@@ -128,16 +117,8 @@
                         <w:rPr>
                           <w:lang w:val="en-US"/>
                         </w:rPr>
-                        <w:t>$</w:t>
+                        <w:t>$scroll.modifier.fullName</w:t>
                       </w:r>
-                      <w:proofErr w:type="spellStart"/>
-                      <w:r>
-                        <w:rPr>
-                          <w:lang w:val="en-US"/>
-                        </w:rPr>
-                        <w:t>scroll.modifier.fullName</w:t>
-                      </w:r>
-                      <w:proofErr w:type="spellEnd"/>
                     </w:p>
                   </w:txbxContent>
                 </v:textbox>
@@ -522,15 +503,8 @@
                         <w:pStyle w:val="Inhaltssteuerelementtextbox"/>
                       </w:pPr>
                       <w:r>
-                        <w:t>$</w:t>
+                        <w:t>$scroll.version</w:t>
                       </w:r>
-                      <w:proofErr w:type="spellStart"/>
-                      <w:proofErr w:type="gramStart"/>
-                      <w:r>
-                        <w:t>scroll.version</w:t>
-                      </w:r>
-                      <w:proofErr w:type="spellEnd"/>
-                      <w:proofErr w:type="gramEnd"/>
                     </w:p>
                   </w:txbxContent>
                 </v:textbox>
@@ -627,15 +601,8 @@
                         <w:pStyle w:val="Inhaltssteuerelementtextbox"/>
                       </w:pPr>
                       <w:r>
-                        <w:t>$</w:t>
+                        <w:t>$scroll.modificationdate</w:t>
                       </w:r>
-                      <w:proofErr w:type="spellStart"/>
-                      <w:proofErr w:type="gramStart"/>
-                      <w:r>
-                        <w:t>scroll.modificationdate</w:t>
-                      </w:r>
-                      <w:proofErr w:type="spellEnd"/>
-                      <w:proofErr w:type="gramEnd"/>
                     </w:p>
                   </w:txbxContent>
                 </v:textbox>
@@ -1990,79 +1957,26 @@
         <w:lang w:val="it-IT"/>
       </w:rPr>
     </w:pPr>
-    <w:r>
-      <w:rPr>
-        <w:rStyle w:val="Platzhaltertext"/>
-        <w:color w:val="000000" w:themeColor="text1"/>
-        <w:sz w:val="16"/>
-        <w:lang w:val="it-CH"/>
-      </w:rPr>
-      <w:t>Fachhochschule Graubünden</w:t>
-    </w:r>
-    <w:r>
-      <w:rPr>
-        <w:rStyle w:val="Platzhaltertext"/>
-        <w:color w:val="000000" w:themeColor="text1"/>
-        <w:sz w:val="16"/>
-        <w:lang w:val="it-CH"/>
-      </w:rPr>
-      <w:br/>
-    </w:r>
-    <w:r>
-      <w:rPr>
-        <w:rStyle w:val="Platzhaltertext"/>
-        <w:color w:val="000000" w:themeColor="text1"/>
-        <w:sz w:val="16"/>
-        <w:lang w:val="it-CH"/>
-      </w:rPr>
-      <w:t>Scuola universitaria professionale dei Grigioni</w:t>
-    </w:r>
-    <w:r>
-      <w:rPr>
-        <w:rStyle w:val="Platzhaltertext"/>
-        <w:color w:val="000000" w:themeColor="text1"/>
-        <w:sz w:val="16"/>
-        <w:lang w:val="it-CH"/>
-      </w:rPr>
-      <w:br/>
-      <w:t>Scola universitara professionala dal Grischun</w:t>
-    </w:r>
-    <w:r>
-      <w:rPr>
-        <w:rStyle w:val="Platzhaltertext"/>
-        <w:color w:val="000000" w:themeColor="text1"/>
-        <w:sz w:val="16"/>
-        <w:lang w:val="it-CH"/>
-      </w:rPr>
-      <w:br/>
-      <w:t>University of Applied Sciences of the Grisons</w:t>
-    </w:r>
-    <w:r>
-      <w:rPr>
-        <w:rStyle w:val="Inhaltssteuerelemente"/>
-      </w:rPr>
-      <w:ptab w:relativeTo="margin" w:alignment="right" w:leader="none"/>
-    </w:r>
-    <w:r>
-      <w:rPr>
-        <w:rStyle w:val="Platzhaltertext"/>
+    <w:bookmarkStart w:id="0" w:name="_GoBack"/>
+    <w:r>
+      <w:rPr>
         <w:noProof/>
         <w:color w:val="000000" w:themeColor="text1"/>
         <w:sz w:val="16"/>
       </w:rPr>
       <w:drawing>
-        <wp:anchor distT="0" distB="0" distL="114300" distR="114300" simplePos="0" relativeHeight="251665408" behindDoc="1" locked="0" layoutInCell="1" allowOverlap="1" wp14:anchorId="5F0B5C32" wp14:editId="51DCC7AC">
+        <wp:anchor distT="0" distB="0" distL="114300" distR="114300" simplePos="0" relativeHeight="251665408" behindDoc="0" locked="0" layoutInCell="1" allowOverlap="1" wp14:anchorId="6F11441D" wp14:editId="046F0F24">
           <wp:simplePos x="0" y="0"/>
           <wp:positionH relativeFrom="column">
-            <wp:posOffset>3453130</wp:posOffset>
+            <wp:posOffset>3607435</wp:posOffset>
           </wp:positionH>
           <wp:positionV relativeFrom="paragraph">
-            <wp:posOffset>250190</wp:posOffset>
+            <wp:posOffset>275796</wp:posOffset>
           </wp:positionV>
-          <wp:extent cx="2333625" cy="318135"/>
-          <wp:effectExtent l="0" t="0" r="9525" b="5715"/>
+          <wp:extent cx="2166620" cy="328295"/>
+          <wp:effectExtent l="0" t="0" r="5080" b="0"/>
           <wp:wrapNone/>
-          <wp:docPr id="20" name="Grafik 20" descr="L:\Zentrale Dienste\Marketing\0 Marketing Service\Vorlagen\logos\Graubünden Ferien Byline\HTW_GRB_BildungForschung\HTW_GRB_black_BildungForschung.jpg"/>
+          <wp:docPr id="8" name="Grafik 8"/>
           <wp:cNvGraphicFramePr>
             <a:graphicFrameLocks xmlns:a="http://schemas.openxmlformats.org/drawingml/2006/main" noChangeAspect="1"/>
           </wp:cNvGraphicFramePr>
@@ -2070,12 +1984,10 @@
             <a:graphicData uri="http://schemas.openxmlformats.org/drawingml/2006/picture">
               <pic:pic xmlns:pic="http://schemas.openxmlformats.org/drawingml/2006/picture">
                 <pic:nvPicPr>
-                  <pic:cNvPr id="0" name="Picture 5" descr="L:\Zentrale Dienste\Marketing\0 Marketing Service\Vorlagen\logos\Graubünden Ferien Byline\HTW_GRB_BildungForschung\HTW_GRB_black_BildungForschung.jpg"/>
-                  <pic:cNvPicPr>
-                    <a:picLocks noChangeAspect="1" noChangeArrowheads="1"/>
-                  </pic:cNvPicPr>
+                  <pic:cNvPr id="2" name="HTW_GRB_black_BildungForschung.emf"/>
+                  <pic:cNvPicPr/>
                 </pic:nvPicPr>
-                <pic:blipFill>
+                <pic:blipFill rotWithShape="1">
                   <a:blip r:embed="rId1" cstate="print">
                     <a:extLst>
                       <a:ext uri="{28A0092B-C50C-407E-A947-70E740481C1C}">
@@ -2083,23 +1995,25 @@
                       </a:ext>
                     </a:extLst>
                   </a:blip>
-                  <a:srcRect/>
-                  <a:stretch>
-                    <a:fillRect/>
-                  </a:stretch>
+                  <a:srcRect l="4291" r="4965"/>
+                  <a:stretch/>
                 </pic:blipFill>
                 <pic:spPr bwMode="auto">
                   <a:xfrm>
                     <a:off x="0" y="0"/>
-                    <a:ext cx="2333625" cy="318135"/>
+                    <a:ext cx="2166620" cy="328295"/>
                   </a:xfrm>
                   <a:prstGeom prst="rect">
                     <a:avLst/>
                   </a:prstGeom>
-                  <a:noFill/>
                   <a:ln>
                     <a:noFill/>
                   </a:ln>
+                  <a:extLst>
+                    <a:ext uri="{53640926-AAD7-44D8-BBD7-CCE9431645EC}">
+                      <a14:shadowObscured xmlns:a14="http://schemas.microsoft.com/office/drawing/2010/main"/>
+                    </a:ext>
+                  </a:extLst>
                 </pic:spPr>
               </pic:pic>
             </a:graphicData>
@@ -2112,6 +2026,60 @@
           </wp14:sizeRelV>
         </wp:anchor>
       </w:drawing>
+    </w:r>
+    <w:bookmarkEnd w:id="0"/>
+    <w:r>
+      <w:rPr>
+        <w:rStyle w:val="Platzhaltertext"/>
+        <w:color w:val="000000" w:themeColor="text1"/>
+        <w:sz w:val="16"/>
+        <w:lang w:val="it-CH"/>
+      </w:rPr>
+      <w:t>Fachhochschule Graubünden</w:t>
+    </w:r>
+    <w:r>
+      <w:rPr>
+        <w:rStyle w:val="Platzhaltertext"/>
+        <w:color w:val="000000" w:themeColor="text1"/>
+        <w:sz w:val="16"/>
+        <w:lang w:val="it-CH"/>
+      </w:rPr>
+      <w:br/>
+    </w:r>
+    <w:r>
+      <w:rPr>
+        <w:rStyle w:val="Platzhaltertext"/>
+        <w:color w:val="000000" w:themeColor="text1"/>
+        <w:sz w:val="16"/>
+        <w:lang w:val="it-CH"/>
+      </w:rPr>
+      <w:t>Scuola universitaria professionale dei Grigioni</w:t>
+    </w:r>
+    <w:r>
+      <w:rPr>
+        <w:rStyle w:val="Platzhaltertext"/>
+        <w:color w:val="000000" w:themeColor="text1"/>
+        <w:sz w:val="16"/>
+        <w:lang w:val="it-CH"/>
+      </w:rPr>
+      <w:br/>
+      <w:t>Scola universitara professionala dal Grischun</w:t>
+    </w:r>
+    <w:r>
+      <w:rPr>
+        <w:rStyle w:val="Platzhaltertext"/>
+        <w:color w:val="000000" w:themeColor="text1"/>
+        <w:sz w:val="16"/>
+        <w:lang w:val="it-CH"/>
+      </w:rPr>
+      <w:br/>
+      <w:t>University of Applied Sciences of the Grisons</w:t>
+    </w:r>
+    <w:r>
+      <w:rPr>
+        <w:rStyle w:val="Inhaltssteuerelemente"/>
+      </w:rPr>
+      <w:ptab w:relativeTo="margin" w:alignment="right" w:leader="none"/>
     </w:r>
     <w:r>
       <w:rPr>
@@ -2993,6 +2961,7 @@
                         <w:docPartCategory w:val="Logos"/>
                       </w:docPartList>
                     </w:sdtPr>
+                    <w:sdtEndPr/>
                     <w:sdtContent>
                       <w:p>
                         <w:pPr>
@@ -3025,7 +2994,7 @@
                                       </pic:cNvPicPr>
                                     </pic:nvPicPr>
                                     <pic:blipFill>
-                                      <a:blip r:embed="rId2">
+                                      <a:blip r:embed="rId1">
                                         <a:extLst>
                                           <a:ext uri="{28A0092B-C50C-407E-A947-70E740481C1C}">
                                             <a14:useLocalDpi xmlns:a14="http://schemas.microsoft.com/office/drawing/2010/main" val="0"/>
@@ -3293,7 +3262,7 @@
                                       </pic:cNvPicPr>
                                     </pic:nvPicPr>
                                     <pic:blipFill>
-                                      <a:blip r:embed="rId2">
+                                      <a:blip r:embed="rId1">
                                         <a:extLst>
                                           <a:ext uri="{28A0092B-C50C-407E-A947-70E740481C1C}">
                                             <a14:useLocalDpi xmlns:a14="http://schemas.microsoft.com/office/drawing/2010/main" val="0"/>
@@ -7534,7 +7503,7 @@
 </file>
 
 <file path=customXml/itemProps3.xml><?xml version="1.0" encoding="utf-8"?>
-<ds:datastoreItem xmlns:ds="http://schemas.openxmlformats.org/officeDocument/2006/customXml" ds:itemID="{1C123DD6-014E-4277-B1D0-F42B546DF5D3}">
+<ds:datastoreItem xmlns:ds="http://schemas.openxmlformats.org/officeDocument/2006/customXml" ds:itemID="{5AC9E0CE-DAF9-4BF6-B5D6-317DF3082077}">
   <ds:schemaRefs>
     <ds:schemaRef ds:uri="http://schemas.openxmlformats.org/officeDocument/2006/bibliography"/>
   </ds:schemaRefs>

</xml_diff>

<commit_message>
Fixed positioning of logo and page margin.
</commit_message>
<xml_diff>
--- a/templates/modul-description/Modulbeschreibung (1 Kurs).docx
+++ b/templates/modul-description/Modulbeschreibung (1 Kurs).docx
@@ -9,8 +9,6 @@
       <w:r>
         <w:t>$</w:t>
       </w:r>
-      <w:bookmarkStart w:id="0" w:name="_GoBack"/>
-      <w:bookmarkEnd w:id="0"/>
       <w:proofErr w:type="spellStart"/>
       <w:proofErr w:type="gramStart"/>
       <w:r>
@@ -30,7 +28,7 @@
           <w:headerReference w:type="first" r:id="rId14"/>
           <w:footerReference w:type="first" r:id="rId15"/>
           <w:pgSz w:w="11906" w:h="16838" w:code="9"/>
-          <w:pgMar w:top="2410" w:right="1134" w:bottom="1134" w:left="1134" w:header="737" w:footer="850" w:gutter="567"/>
+          <w:pgMar w:top="2410" w:right="1134" w:bottom="1134" w:left="1021" w:header="737" w:footer="851" w:gutter="567"/>
           <w:cols w:space="720"/>
           <w:docGrid w:linePitch="299"/>
         </w:sectPr>
@@ -134,8 +132,16 @@
                         <w:rPr>
                           <w:lang w:val="en-US"/>
                         </w:rPr>
-                        <w:t>$scroll.modifier.fullName</w:t>
+                        <w:t>$</w:t>
                       </w:r>
+                      <w:proofErr w:type="spellStart"/>
+                      <w:r>
+                        <w:rPr>
+                          <w:lang w:val="en-US"/>
+                        </w:rPr>
+                        <w:t>scroll.modifier.fullName</w:t>
+                      </w:r>
+                      <w:proofErr w:type="spellEnd"/>
                     </w:p>
                   </w:txbxContent>
                 </v:textbox>
@@ -527,8 +533,15 @@
                         <w:pStyle w:val="Inhaltssteuerelementtextbox"/>
                       </w:pPr>
                       <w:r>
-                        <w:t>$scroll.version</w:t>
+                        <w:t>$</w:t>
                       </w:r>
+                      <w:proofErr w:type="spellStart"/>
+                      <w:proofErr w:type="gramStart"/>
+                      <w:r>
+                        <w:t>scroll.version</w:t>
+                      </w:r>
+                      <w:proofErr w:type="spellEnd"/>
+                      <w:proofErr w:type="gramEnd"/>
                     </w:p>
                   </w:txbxContent>
                 </v:textbox>
@@ -632,8 +645,15 @@
                         <w:pStyle w:val="Inhaltssteuerelementtextbox"/>
                       </w:pPr>
                       <w:r>
-                        <w:t>$scroll.modificationdate</w:t>
+                        <w:t>$</w:t>
                       </w:r>
+                      <w:proofErr w:type="spellStart"/>
+                      <w:proofErr w:type="gramStart"/>
+                      <w:r>
+                        <w:t>scroll.modificationdate</w:t>
+                      </w:r>
+                      <w:proofErr w:type="spellEnd"/>
+                      <w:proofErr w:type="gramEnd"/>
                     </w:p>
                   </w:txbxContent>
                 </v:textbox>
@@ -661,14 +681,14 @@
         <w:sectPr>
           <w:type w:val="continuous"/>
           <w:pgSz w:w="11906" w:h="16838" w:code="9"/>
-          <w:pgMar w:top="1701" w:right="1134" w:bottom="1134" w:left="1134" w:header="851" w:footer="425" w:gutter="567"/>
+          <w:pgMar w:top="1701" w:right="1134" w:bottom="1134" w:left="1021" w:header="851" w:footer="425" w:gutter="567"/>
           <w:cols w:space="720"/>
           <w:docGrid w:linePitch="299"/>
         </w:sectPr>
       </w:pPr>
-      <w:bookmarkStart w:id="1" w:name="_Toc487631479"/>
+      <w:bookmarkStart w:id="0" w:name="_Toc487631479"/>
     </w:p>
-    <w:bookmarkEnd w:id="1"/>
+    <w:bookmarkEnd w:id="0"/>
     <w:p>
       <w:pPr>
         <w:pStyle w:val="berschriftohneIndex"/>
@@ -680,7 +700,7 @@
     <w:tbl>
       <w:tblPr>
         <w:tblpPr w:leftFromText="141" w:rightFromText="141" w:vertAnchor="text" w:tblpY="198"/>
-        <w:tblW w:w="9610" w:type="dxa"/>
+        <w:tblW w:w="5000" w:type="pct"/>
         <w:tblBorders>
           <w:top w:val="single" w:sz="4" w:space="0" w:color="auto"/>
           <w:left w:val="single" w:sz="4" w:space="0" w:color="auto"/>
@@ -689,7 +709,6 @@
           <w:insideH w:val="single" w:sz="4" w:space="0" w:color="auto"/>
           <w:insideV w:val="single" w:sz="4" w:space="0" w:color="auto"/>
         </w:tblBorders>
-        <w:tblLayout w:type="fixed"/>
         <w:tblCellMar>
           <w:left w:w="70" w:type="dxa"/>
           <w:right w:w="70" w:type="dxa"/>
@@ -697,15 +716,15 @@
         <w:tblLook w:val="0000" w:firstRow="0" w:lastRow="0" w:firstColumn="0" w:lastColumn="0" w:noHBand="0" w:noVBand="0"/>
       </w:tblPr>
       <w:tblGrid>
-        <w:gridCol w:w="2385"/>
-        <w:gridCol w:w="2336"/>
-        <w:gridCol w:w="2558"/>
-        <w:gridCol w:w="2331"/>
+        <w:gridCol w:w="2242"/>
+        <w:gridCol w:w="3357"/>
+        <w:gridCol w:w="989"/>
+        <w:gridCol w:w="2586"/>
       </w:tblGrid>
       <w:tr>
         <w:tc>
           <w:tcPr>
-            <w:tcW w:w="2385" w:type="dxa"/>
+            <w:tcW w:w="1241" w:type="pct"/>
             <w:vAlign w:val="center"/>
           </w:tcPr>
           <w:p>
@@ -725,7 +744,7 @@
         </w:tc>
         <w:tc>
           <w:tcPr>
-            <w:tcW w:w="7225" w:type="dxa"/>
+            <w:tcW w:w="3759" w:type="pct"/>
             <w:gridSpan w:val="3"/>
             <w:vAlign w:val="center"/>
           </w:tcPr>
@@ -755,6 +774,8 @@
             <w:r>
               <w:t>)</w:t>
             </w:r>
+            <w:bookmarkStart w:id="1" w:name="_GoBack"/>
+            <w:bookmarkEnd w:id="1"/>
           </w:p>
         </w:tc>
       </w:tr>
@@ -764,7 +785,7 @@
         </w:trPr>
         <w:tc>
           <w:tcPr>
-            <w:tcW w:w="2385" w:type="dxa"/>
+            <w:tcW w:w="1241" w:type="pct"/>
             <w:vAlign w:val="center"/>
           </w:tcPr>
           <w:p>
@@ -781,7 +802,7 @@
         </w:tc>
         <w:tc>
           <w:tcPr>
-            <w:tcW w:w="2336" w:type="dxa"/>
+            <w:tcW w:w="1215" w:type="pct"/>
             <w:vAlign w:val="center"/>
           </w:tcPr>
           <w:p>
@@ -811,7 +832,7 @@
         </w:tc>
         <w:tc>
           <w:tcPr>
-            <w:tcW w:w="2558" w:type="dxa"/>
+            <w:tcW w:w="1331" w:type="pct"/>
             <w:vAlign w:val="center"/>
           </w:tcPr>
           <w:p>
@@ -825,7 +846,7 @@
         </w:tc>
         <w:tc>
           <w:tcPr>
-            <w:tcW w:w="2331" w:type="dxa"/>
+            <w:tcW w:w="1213" w:type="pct"/>
             <w:vAlign w:val="center"/>
           </w:tcPr>
           <w:p>
@@ -880,7 +901,7 @@
       <w:tr>
         <w:tc>
           <w:tcPr>
-            <w:tcW w:w="2385" w:type="dxa"/>
+            <w:tcW w:w="1241" w:type="pct"/>
             <w:vAlign w:val="center"/>
           </w:tcPr>
           <w:p>
@@ -897,7 +918,7 @@
         </w:tc>
         <w:tc>
           <w:tcPr>
-            <w:tcW w:w="7225" w:type="dxa"/>
+            <w:tcW w:w="3759" w:type="pct"/>
             <w:gridSpan w:val="3"/>
           </w:tcPr>
           <w:p>
@@ -935,7 +956,7 @@
       <w:tr>
         <w:tc>
           <w:tcPr>
-            <w:tcW w:w="2385" w:type="dxa"/>
+            <w:tcW w:w="1241" w:type="pct"/>
             <w:vAlign w:val="center"/>
           </w:tcPr>
           <w:p>
@@ -952,7 +973,7 @@
         </w:tc>
         <w:tc>
           <w:tcPr>
-            <w:tcW w:w="7225" w:type="dxa"/>
+            <w:tcW w:w="3759" w:type="pct"/>
             <w:gridSpan w:val="3"/>
           </w:tcPr>
           <w:p>
@@ -993,7 +1014,7 @@
       <w:tr>
         <w:tc>
           <w:tcPr>
-            <w:tcW w:w="2385" w:type="dxa"/>
+            <w:tcW w:w="1241" w:type="pct"/>
           </w:tcPr>
           <w:p>
             <w:pPr>
@@ -1006,7 +1027,7 @@
         </w:tc>
         <w:tc>
           <w:tcPr>
-            <w:tcW w:w="7225" w:type="dxa"/>
+            <w:tcW w:w="3759" w:type="pct"/>
             <w:gridSpan w:val="3"/>
             <w:vAlign w:val="center"/>
           </w:tcPr>
@@ -1046,7 +1067,7 @@
       <w:tr>
         <w:tc>
           <w:tcPr>
-            <w:tcW w:w="2385" w:type="dxa"/>
+            <w:tcW w:w="1241" w:type="pct"/>
             <w:vAlign w:val="center"/>
           </w:tcPr>
           <w:p>
@@ -1060,7 +1081,7 @@
         </w:tc>
         <w:tc>
           <w:tcPr>
-            <w:tcW w:w="7225" w:type="dxa"/>
+            <w:tcW w:w="3759" w:type="pct"/>
             <w:gridSpan w:val="3"/>
             <w:vAlign w:val="center"/>
           </w:tcPr>
@@ -1096,7 +1117,7 @@
       <w:tr>
         <w:tc>
           <w:tcPr>
-            <w:tcW w:w="2385" w:type="dxa"/>
+            <w:tcW w:w="1241" w:type="pct"/>
             <w:vAlign w:val="center"/>
           </w:tcPr>
           <w:p>
@@ -1110,7 +1131,7 @@
         </w:tc>
         <w:tc>
           <w:tcPr>
-            <w:tcW w:w="7225" w:type="dxa"/>
+            <w:tcW w:w="3759" w:type="pct"/>
             <w:gridSpan w:val="3"/>
             <w:vAlign w:val="center"/>
           </w:tcPr>
@@ -1146,7 +1167,7 @@
       <w:tr>
         <w:tc>
           <w:tcPr>
-            <w:tcW w:w="2385" w:type="dxa"/>
+            <w:tcW w:w="1241" w:type="pct"/>
             <w:vAlign w:val="center"/>
           </w:tcPr>
           <w:p>
@@ -1160,7 +1181,7 @@
         </w:tc>
         <w:tc>
           <w:tcPr>
-            <w:tcW w:w="7225" w:type="dxa"/>
+            <w:tcW w:w="3759" w:type="pct"/>
             <w:gridSpan w:val="3"/>
             <w:vAlign w:val="center"/>
           </w:tcPr>
@@ -1196,7 +1217,7 @@
       <w:tr>
         <w:tc>
           <w:tcPr>
-            <w:tcW w:w="2385" w:type="dxa"/>
+            <w:tcW w:w="1241" w:type="pct"/>
             <w:vAlign w:val="center"/>
           </w:tcPr>
           <w:p>
@@ -1210,7 +1231,7 @@
         </w:tc>
         <w:tc>
           <w:tcPr>
-            <w:tcW w:w="7225" w:type="dxa"/>
+            <w:tcW w:w="3759" w:type="pct"/>
             <w:gridSpan w:val="3"/>
             <w:vAlign w:val="center"/>
           </w:tcPr>
@@ -1275,7 +1296,7 @@
     <w:tbl>
       <w:tblPr>
         <w:tblpPr w:leftFromText="141" w:rightFromText="141" w:vertAnchor="text" w:tblpY="198"/>
-        <w:tblW w:w="9610" w:type="dxa"/>
+        <w:tblW w:w="5000" w:type="pct"/>
         <w:tblBorders>
           <w:top w:val="single" w:sz="4" w:space="0" w:color="auto"/>
           <w:left w:val="single" w:sz="4" w:space="0" w:color="auto"/>
@@ -1284,7 +1305,6 @@
           <w:insideH w:val="single" w:sz="4" w:space="0" w:color="auto"/>
           <w:insideV w:val="single" w:sz="4" w:space="0" w:color="auto"/>
         </w:tblBorders>
-        <w:tblLayout w:type="fixed"/>
         <w:tblCellMar>
           <w:left w:w="70" w:type="dxa"/>
           <w:right w:w="70" w:type="dxa"/>
@@ -1292,15 +1312,15 @@
         <w:tblLook w:val="0000" w:firstRow="0" w:lastRow="0" w:firstColumn="0" w:lastColumn="0" w:noHBand="0" w:noVBand="0"/>
       </w:tblPr>
       <w:tblGrid>
-        <w:gridCol w:w="2385"/>
-        <w:gridCol w:w="2336"/>
-        <w:gridCol w:w="2558"/>
-        <w:gridCol w:w="2331"/>
+        <w:gridCol w:w="1861"/>
+        <w:gridCol w:w="3407"/>
+        <w:gridCol w:w="1320"/>
+        <w:gridCol w:w="2586"/>
       </w:tblGrid>
       <w:tr>
         <w:tc>
           <w:tcPr>
-            <w:tcW w:w="2385" w:type="dxa"/>
+            <w:tcW w:w="1241" w:type="pct"/>
             <w:vAlign w:val="center"/>
           </w:tcPr>
           <w:p>
@@ -1320,7 +1340,7 @@
         </w:tc>
         <w:tc>
           <w:tcPr>
-            <w:tcW w:w="7225" w:type="dxa"/>
+            <w:tcW w:w="3759" w:type="pct"/>
             <w:gridSpan w:val="3"/>
             <w:vAlign w:val="center"/>
           </w:tcPr>
@@ -1357,7 +1377,7 @@
         </w:trPr>
         <w:tc>
           <w:tcPr>
-            <w:tcW w:w="2385" w:type="dxa"/>
+            <w:tcW w:w="1241" w:type="pct"/>
             <w:vAlign w:val="center"/>
           </w:tcPr>
           <w:p>
@@ -1374,7 +1394,7 @@
         </w:tc>
         <w:tc>
           <w:tcPr>
-            <w:tcW w:w="2336" w:type="dxa"/>
+            <w:tcW w:w="1215" w:type="pct"/>
             <w:vAlign w:val="center"/>
           </w:tcPr>
           <w:p>
@@ -1405,7 +1425,7 @@
         </w:tc>
         <w:tc>
           <w:tcPr>
-            <w:tcW w:w="2558" w:type="dxa"/>
+            <w:tcW w:w="1331" w:type="pct"/>
             <w:vAlign w:val="center"/>
           </w:tcPr>
           <w:p>
@@ -1419,7 +1439,7 @@
         </w:tc>
         <w:tc>
           <w:tcPr>
-            <w:tcW w:w="2331" w:type="dxa"/>
+            <w:tcW w:w="1213" w:type="pct"/>
             <w:vAlign w:val="center"/>
           </w:tcPr>
           <w:p>
@@ -1466,7 +1486,7 @@
       <w:tr>
         <w:tc>
           <w:tcPr>
-            <w:tcW w:w="2385" w:type="dxa"/>
+            <w:tcW w:w="1241" w:type="pct"/>
             <w:vAlign w:val="center"/>
           </w:tcPr>
           <w:p>
@@ -1483,7 +1503,7 @@
         </w:tc>
         <w:tc>
           <w:tcPr>
-            <w:tcW w:w="7225" w:type="dxa"/>
+            <w:tcW w:w="3759" w:type="pct"/>
             <w:gridSpan w:val="3"/>
           </w:tcPr>
           <w:p>
@@ -1519,7 +1539,7 @@
       <w:tr>
         <w:tc>
           <w:tcPr>
-            <w:tcW w:w="2385" w:type="dxa"/>
+            <w:tcW w:w="1241" w:type="pct"/>
             <w:vAlign w:val="center"/>
           </w:tcPr>
           <w:p>
@@ -1533,7 +1553,7 @@
         </w:tc>
         <w:tc>
           <w:tcPr>
-            <w:tcW w:w="7225" w:type="dxa"/>
+            <w:tcW w:w="3759" w:type="pct"/>
             <w:gridSpan w:val="3"/>
           </w:tcPr>
           <w:p>
@@ -1566,7 +1586,7 @@
       <w:tr>
         <w:tc>
           <w:tcPr>
-            <w:tcW w:w="2385" w:type="dxa"/>
+            <w:tcW w:w="1241" w:type="pct"/>
             <w:vAlign w:val="center"/>
           </w:tcPr>
           <w:p>
@@ -1580,7 +1600,7 @@
         </w:tc>
         <w:tc>
           <w:tcPr>
-            <w:tcW w:w="7225" w:type="dxa"/>
+            <w:tcW w:w="3759" w:type="pct"/>
             <w:gridSpan w:val="3"/>
           </w:tcPr>
           <w:p>
@@ -1610,7 +1630,7 @@
       <w:tr>
         <w:tc>
           <w:tcPr>
-            <w:tcW w:w="2385" w:type="dxa"/>
+            <w:tcW w:w="1241" w:type="pct"/>
             <w:vAlign w:val="center"/>
           </w:tcPr>
           <w:p>
@@ -1624,7 +1644,7 @@
         </w:tc>
         <w:tc>
           <w:tcPr>
-            <w:tcW w:w="7225" w:type="dxa"/>
+            <w:tcW w:w="3759" w:type="pct"/>
             <w:gridSpan w:val="3"/>
           </w:tcPr>
           <w:p>
@@ -1654,7 +1674,7 @@
       <w:tr>
         <w:tc>
           <w:tcPr>
-            <w:tcW w:w="2385" w:type="dxa"/>
+            <w:tcW w:w="1241" w:type="pct"/>
             <w:vAlign w:val="center"/>
           </w:tcPr>
           <w:p>
@@ -1668,7 +1688,7 @@
         </w:tc>
         <w:tc>
           <w:tcPr>
-            <w:tcW w:w="7225" w:type="dxa"/>
+            <w:tcW w:w="3759" w:type="pct"/>
             <w:gridSpan w:val="3"/>
           </w:tcPr>
           <w:p>
@@ -1698,7 +1718,7 @@
       <w:tr>
         <w:tc>
           <w:tcPr>
-            <w:tcW w:w="2385" w:type="dxa"/>
+            <w:tcW w:w="1241" w:type="pct"/>
             <w:vAlign w:val="center"/>
           </w:tcPr>
           <w:p>
@@ -1712,7 +1732,7 @@
         </w:tc>
         <w:tc>
           <w:tcPr>
-            <w:tcW w:w="7225" w:type="dxa"/>
+            <w:tcW w:w="3759" w:type="pct"/>
             <w:gridSpan w:val="3"/>
           </w:tcPr>
           <w:p>
@@ -1742,7 +1762,7 @@
       <w:tr>
         <w:tc>
           <w:tcPr>
-            <w:tcW w:w="2385" w:type="dxa"/>
+            <w:tcW w:w="1241" w:type="pct"/>
             <w:vAlign w:val="center"/>
           </w:tcPr>
           <w:p>
@@ -1756,7 +1776,7 @@
         </w:tc>
         <w:tc>
           <w:tcPr>
-            <w:tcW w:w="7225" w:type="dxa"/>
+            <w:tcW w:w="3759" w:type="pct"/>
             <w:gridSpan w:val="3"/>
           </w:tcPr>
           <w:p>
@@ -1804,7 +1824,7 @@
       <w:tr>
         <w:tc>
           <w:tcPr>
-            <w:tcW w:w="2385" w:type="dxa"/>
+            <w:tcW w:w="1241" w:type="pct"/>
             <w:vAlign w:val="center"/>
           </w:tcPr>
           <w:p>
@@ -1821,7 +1841,7 @@
         </w:tc>
         <w:tc>
           <w:tcPr>
-            <w:tcW w:w="7225" w:type="dxa"/>
+            <w:tcW w:w="3759" w:type="pct"/>
             <w:gridSpan w:val="3"/>
           </w:tcPr>
           <w:p>
@@ -1857,7 +1877,7 @@
       <w:tr>
         <w:tc>
           <w:tcPr>
-            <w:tcW w:w="2385" w:type="dxa"/>
+            <w:tcW w:w="1241" w:type="pct"/>
             <w:vAlign w:val="center"/>
           </w:tcPr>
           <w:p>
@@ -1871,7 +1891,7 @@
         </w:tc>
         <w:tc>
           <w:tcPr>
-            <w:tcW w:w="7225" w:type="dxa"/>
+            <w:tcW w:w="3759" w:type="pct"/>
             <w:gridSpan w:val="3"/>
           </w:tcPr>
           <w:p>
@@ -1901,7 +1921,7 @@
       <w:tr>
         <w:tc>
           <w:tcPr>
-            <w:tcW w:w="2385" w:type="dxa"/>
+            <w:tcW w:w="1241" w:type="pct"/>
             <w:vAlign w:val="center"/>
           </w:tcPr>
           <w:p>
@@ -1915,7 +1935,7 @@
         </w:tc>
         <w:tc>
           <w:tcPr>
-            <w:tcW w:w="7225" w:type="dxa"/>
+            <w:tcW w:w="3759" w:type="pct"/>
             <w:gridSpan w:val="3"/>
           </w:tcPr>
           <w:p>
@@ -1953,7 +1973,7 @@
       <w:footerReference w:type="default" r:id="rId17"/>
       <w:type w:val="continuous"/>
       <w:pgSz w:w="11906" w:h="16838" w:code="9"/>
-      <w:pgMar w:top="1701" w:right="1134" w:bottom="1134" w:left="1134" w:header="737" w:footer="850" w:gutter="567"/>
+      <w:pgMar w:top="1701" w:right="1134" w:bottom="1134" w:left="1021" w:header="737" w:footer="851" w:gutter="567"/>
       <w:cols w:space="720"/>
       <w:titlePg/>
       <w:docGrid w:linePitch="299"/>
@@ -3298,13 +3318,13 @@
             <wp:anchor distT="45720" distB="45720" distL="114300" distR="114300" simplePos="0" relativeHeight="251663360" behindDoc="0" locked="0" layoutInCell="1" allowOverlap="1" wp14:anchorId="3D920DA4" wp14:editId="272210EA">
               <wp:simplePos x="0" y="0"/>
               <wp:positionH relativeFrom="page">
-                <wp:posOffset>540385</wp:posOffset>
+                <wp:posOffset>504190</wp:posOffset>
               </wp:positionH>
               <wp:positionV relativeFrom="page">
-                <wp:posOffset>540385</wp:posOffset>
+                <wp:posOffset>504190</wp:posOffset>
               </wp:positionV>
-              <wp:extent cx="3445200" cy="698400"/>
-              <wp:effectExtent l="0" t="0" r="3175" b="6985"/>
+              <wp:extent cx="3445200" cy="705600"/>
+              <wp:effectExtent l="0" t="0" r="3175" b="0"/>
               <wp:wrapNone/>
               <wp:docPr id="6" name="Logo"/>
               <wp:cNvGraphicFramePr>
@@ -3319,7 +3339,7 @@
                     <wps:spPr bwMode="auto">
                       <a:xfrm>
                         <a:off x="0" y="0"/>
-                        <a:ext cx="3445200" cy="698400"/>
+                        <a:ext cx="3445200" cy="705600"/>
                       </a:xfrm>
                       <a:prstGeom prst="rect">
                         <a:avLst/>
@@ -3362,8 +3382,8 @@
                                 </w:rPr>
                                 <w:drawing>
                                   <wp:inline distT="0" distB="0" distL="0" distR="0" wp14:anchorId="4D956FD5" wp14:editId="78F02D7F">
-                                    <wp:extent cx="2701925" cy="445135"/>
-                                    <wp:effectExtent l="0" t="0" r="3175" b="0"/>
+                                    <wp:extent cx="2520000" cy="414000"/>
+                                    <wp:effectExtent l="0" t="0" r="0" b="5715"/>
                                     <wp:docPr id="16" name="Grafik 16" descr="C:\Users\studermartin\AppData\Local\Microsoft\Windows\INetCache\Content.Word\FHGR_Logo_pos_granit.emf"/>
                                     <wp:cNvGraphicFramePr>
                                       <a:graphicFrameLocks xmlns:a="http://schemas.openxmlformats.org/drawingml/2006/main" noChangeAspect="1"/>
@@ -3393,7 +3413,7 @@
                                           <pic:spPr bwMode="auto">
                                             <a:xfrm>
                                               <a:off x="0" y="0"/>
-                                              <a:ext cx="2701925" cy="445135"/>
+                                              <a:ext cx="2520000" cy="414000"/>
                                             </a:xfrm>
                                             <a:prstGeom prst="rect">
                                               <a:avLst/>
@@ -3443,7 +3463,7 @@
               <v:stroke joinstyle="miter"/>
               <v:path gradientshapeok="t" o:connecttype="rect"/>
             </v:shapetype>
-            <v:shape id="Logo" o:spid="_x0000_s1032" type="#_x0000_t202" style="position:absolute;left:0;text-align:left;margin-left:42.55pt;margin-top:42.55pt;width:271.3pt;height:55pt;z-index:251663360;visibility:visible;mso-wrap-style:square;mso-width-percent:0;mso-height-percent:0;mso-wrap-distance-left:9pt;mso-wrap-distance-top:3.6pt;mso-wrap-distance-right:9pt;mso-wrap-distance-bottom:3.6pt;mso-position-horizontal:absolute;mso-position-horizontal-relative:page;mso-position-vertical:absolute;mso-position-vertical-relative:page;mso-width-percent:0;mso-height-percent:0;mso-width-relative:margin;mso-height-relative:margin;v-text-anchor:top" o:gfxdata="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" stroked="f">
+            <v:shape id="Logo" o:spid="_x0000_s1032" type="#_x0000_t202" style="position:absolute;left:0;text-align:left;margin-left:39.7pt;margin-top:39.7pt;width:271.3pt;height:55.55pt;z-index:251663360;visibility:visible;mso-wrap-style:square;mso-width-percent:0;mso-height-percent:0;mso-wrap-distance-left:9pt;mso-wrap-distance-top:3.6pt;mso-wrap-distance-right:9pt;mso-wrap-distance-bottom:3.6pt;mso-position-horizontal:absolute;mso-position-horizontal-relative:page;mso-position-vertical:absolute;mso-position-vertical-relative:page;mso-width-percent:0;mso-height-percent:0;mso-width-relative:margin;mso-height-relative:margin;v-text-anchor:top" o:gfxdata="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" stroked="f">
               <v:textbox style="mso-fit-shape-to-text:t" inset="0,0,0,0">
                 <w:txbxContent>
                   <w:sdt>
@@ -3472,8 +3492,8 @@
                           </w:rPr>
                           <w:drawing>
                             <wp:inline distT="0" distB="0" distL="0" distR="0" wp14:anchorId="4D956FD5" wp14:editId="78F02D7F">
-                              <wp:extent cx="2701925" cy="445135"/>
-                              <wp:effectExtent l="0" t="0" r="3175" b="0"/>
+                              <wp:extent cx="2520000" cy="414000"/>
+                              <wp:effectExtent l="0" t="0" r="0" b="5715"/>
                               <wp:docPr id="16" name="Grafik 16" descr="C:\Users\studermartin\AppData\Local\Microsoft\Windows\INetCache\Content.Word\FHGR_Logo_pos_granit.emf"/>
                               <wp:cNvGraphicFramePr>
                                 <a:graphicFrameLocks xmlns:a="http://schemas.openxmlformats.org/drawingml/2006/main" noChangeAspect="1"/>
@@ -3488,7 +3508,7 @@
                                       </pic:cNvPicPr>
                                     </pic:nvPicPr>
                                     <pic:blipFill>
-                                      <a:blip r:embed="rId1">
+                                      <a:blip r:embed="rId2">
                                         <a:extLst>
                                           <a:ext uri="{28A0092B-C50C-407E-A947-70E740481C1C}">
                                             <a14:useLocalDpi xmlns:a14="http://schemas.microsoft.com/office/drawing/2010/main" val="0"/>
@@ -3503,7 +3523,7 @@
                                     <pic:spPr bwMode="auto">
                                       <a:xfrm>
                                         <a:off x="0" y="0"/>
-                                        <a:ext cx="2701925" cy="445135"/>
+                                        <a:ext cx="2520000" cy="414000"/>
                                       </a:xfrm>
                                       <a:prstGeom prst="rect">
                                         <a:avLst/>
@@ -3944,15 +3964,6 @@
 
 <file path=word/header4.xml><?xml version="1.0" encoding="utf-8"?>
 <w:hdr xmlns:wpc="http://schemas.microsoft.com/office/word/2010/wordprocessingCanvas" xmlns:cx="http://schemas.microsoft.com/office/drawing/2014/chartex" xmlns:cx1="http://schemas.microsoft.com/office/drawing/2015/9/8/chartex" xmlns:mc="http://schemas.openxmlformats.org/markup-compatibility/2006" xmlns:o="urn:schemas-microsoft-com:office:office" xmlns:r="http://schemas.openxmlformats.org/officeDocument/2006/relationships" xmlns:m="http://schemas.openxmlformats.org/officeDocument/2006/math" xmlns:v="urn:schemas-microsoft-com:vml" xmlns:wp14="http://schemas.microsoft.com/office/word/2010/wordprocessingDrawing" xmlns:wp="http://schemas.openxmlformats.org/drawingml/2006/wordprocessingDrawing" xmlns:w10="urn:schemas-microsoft-com:office:word" xmlns:w="http://schemas.openxmlformats.org/wordprocessingml/2006/main" xmlns:w14="http://schemas.microsoft.com/office/word/2010/wordml" xmlns:w15="http://schemas.microsoft.com/office/word/2012/wordml" xmlns:w16se="http://schemas.microsoft.com/office/word/2015/wordml/symex" xmlns:wpg="http://schemas.microsoft.com/office/word/2010/wordprocessingGroup" xmlns:wpi="http://schemas.microsoft.com/office/word/2010/wordprocessingInk" xmlns:wne="http://schemas.microsoft.com/office/word/2006/wordml" xmlns:wps="http://schemas.microsoft.com/office/word/2010/wordprocessingShape" mc:Ignorable="w14 w15 w16se wp14">
-  <w:p>
-    <w:pPr>
-      <w:spacing w:line="210" w:lineRule="exact"/>
-      <w:contextualSpacing/>
-      <w:rPr>
-        <w:rStyle w:val="Inhaltssteuerelemente"/>
-      </w:rPr>
-    </w:pPr>
-  </w:p>
   <w:p>
     <w:pPr>
       <w:spacing w:line="210" w:lineRule="exact"/>
@@ -8059,7 +8070,7 @@
 </file>
 
 <file path=customXml/itemProps3.xml><?xml version="1.0" encoding="utf-8"?>
-<ds:datastoreItem xmlns:ds="http://schemas.openxmlformats.org/officeDocument/2006/customXml" ds:itemID="{1A1304EE-5429-4CA3-8922-A26F72E201F8}">
+<ds:datastoreItem xmlns:ds="http://schemas.openxmlformats.org/officeDocument/2006/customXml" ds:itemID="{0F082664-2CC7-4DC3-9444-3435D5B72DED}">
   <ds:schemaRefs>
     <ds:schemaRef ds:uri="http://schemas.openxmlformats.org/officeDocument/2006/bibliography"/>
   </ds:schemaRefs>

</xml_diff>

<commit_message>
Rebranding #29 Closes #29
</commit_message>
<xml_diff>
--- a/templates/modul-description/Modulbeschreibung (1 Kurs).docx
+++ b/templates/modul-description/Modulbeschreibung (1 Kurs).docx
@@ -7,15 +7,8 @@
         <w:pStyle w:val="Titel"/>
       </w:pPr>
       <w:r>
-        <w:t>$</w:t>
+        <w:t>$scroll.title</w:t>
       </w:r>
-      <w:proofErr w:type="spellStart"/>
-      <w:proofErr w:type="gramStart"/>
-      <w:r>
-        <w:t>scroll.title</w:t>
-      </w:r>
-      <w:proofErr w:type="spellEnd"/>
-      <w:proofErr w:type="gramEnd"/>
     </w:p>
     <w:p>
       <w:pPr>
@@ -93,16 +86,8 @@
                               <w:rPr>
                                 <w:lang w:val="en-US"/>
                               </w:rPr>
-                              <w:t>$</w:t>
+                              <w:t>$scroll.modifier.fullName</w:t>
                             </w:r>
-                            <w:proofErr w:type="spellStart"/>
-                            <w:r>
-                              <w:rPr>
-                                <w:lang w:val="en-US"/>
-                              </w:rPr>
-                              <w:t>scroll.modifier.fullName</w:t>
-                            </w:r>
-                            <w:proofErr w:type="spellEnd"/>
                           </w:p>
                         </w:txbxContent>
                       </wps:txbx>
@@ -502,15 +487,8 @@
                               <w:pStyle w:val="Inhaltssteuerelementtextbox"/>
                             </w:pPr>
                             <w:r>
-                              <w:t>$</w:t>
+                              <w:t>$scroll.version</w:t>
                             </w:r>
-                            <w:proofErr w:type="spellStart"/>
-                            <w:proofErr w:type="gramStart"/>
-                            <w:r>
-                              <w:t>scroll.version</w:t>
-                            </w:r>
-                            <w:proofErr w:type="spellEnd"/>
-                            <w:proofErr w:type="gramEnd"/>
                           </w:p>
                         </w:txbxContent>
                       </wps:txbx>
@@ -614,15 +592,8 @@
                               <w:pStyle w:val="Inhaltssteuerelementtextbox"/>
                             </w:pPr>
                             <w:r>
-                              <w:t>$</w:t>
+                              <w:t>$scroll.modificationdate</w:t>
                             </w:r>
-                            <w:proofErr w:type="spellStart"/>
-                            <w:proofErr w:type="gramStart"/>
-                            <w:r>
-                              <w:t>scroll.modificationdate</w:t>
-                            </w:r>
-                            <w:proofErr w:type="spellEnd"/>
-                            <w:proofErr w:type="gramEnd"/>
                           </w:p>
                         </w:txbxContent>
                       </wps:txbx>
@@ -687,6 +658,8 @@
         </w:sectPr>
       </w:pPr>
       <w:bookmarkStart w:id="0" w:name="_Toc487631479"/>
+      <w:bookmarkStart w:id="1" w:name="_GoBack"/>
+      <w:bookmarkEnd w:id="1"/>
     </w:p>
     <w:bookmarkEnd w:id="0"/>
     <w:p>
@@ -750,17 +723,8 @@
           </w:tcPr>
           <w:p>
             <w:r>
-              <w:t>$</w:t>
-            </w:r>
-            <w:proofErr w:type="spellStart"/>
-            <w:r>
-              <w:t>scroll.pageproperty</w:t>
-            </w:r>
-            <w:proofErr w:type="spellEnd"/>
-            <w:r>
-              <w:t>.(</w:t>
-            </w:r>
-            <w:proofErr w:type="spellStart"/>
+              <w:t>$scroll.pageproperty.(</w:t>
+            </w:r>
             <w:r>
               <w:t>N</w:t>
             </w:r>
@@ -768,14 +732,8 @@
               <w:t>ame</w:t>
             </w:r>
             <w:r>
-              <w:t>,module</w:t>
-            </w:r>
-            <w:proofErr w:type="spellEnd"/>
-            <w:r>
-              <w:t>)</w:t>
-            </w:r>
-            <w:bookmarkStart w:id="1" w:name="_GoBack"/>
-            <w:bookmarkEnd w:id="1"/>
+              <w:t>,module)</w:t>
+            </w:r>
           </w:p>
         </w:tc>
       </w:tr>
@@ -807,26 +765,13 @@
           </w:tcPr>
           <w:p>
             <w:r>
-              <w:t>$</w:t>
-            </w:r>
-            <w:proofErr w:type="spellStart"/>
-            <w:r>
-              <w:t>scroll.pageproperty</w:t>
-            </w:r>
-            <w:proofErr w:type="spellEnd"/>
-            <w:r>
-              <w:t>.(</w:t>
-            </w:r>
-            <w:proofErr w:type="spellStart"/>
+              <w:t>$scroll.pageproperty.(</w:t>
+            </w:r>
             <w:r>
               <w:t>K</w:t>
             </w:r>
             <w:r>
-              <w:t>ürzel,module</w:t>
-            </w:r>
-            <w:proofErr w:type="spellEnd"/>
-            <w:r>
-              <w:t>)</w:t>
+              <w:t>ürzel,module)</w:t>
             </w:r>
           </w:p>
         </w:tc>
@@ -859,28 +804,7 @@
               <w:rPr>
                 <w:lang w:val="en-US"/>
               </w:rPr>
-              <w:t>$</w:t>
-            </w:r>
-            <w:proofErr w:type="spellStart"/>
-            <w:r>
-              <w:rPr>
-                <w:lang w:val="en-US"/>
-              </w:rPr>
-              <w:t>scroll.pageproperty</w:t>
-            </w:r>
-            <w:proofErr w:type="spellEnd"/>
-            <w:r>
-              <w:rPr>
-                <w:lang w:val="en-US"/>
-              </w:rPr>
-              <w:t>.(ECTS-</w:t>
-            </w:r>
-            <w:proofErr w:type="spellStart"/>
-            <w:r>
-              <w:rPr>
-                <w:lang w:val="en-US"/>
-              </w:rPr>
-              <w:t>Punkte</w:t>
+              <w:t>$scroll.pageproperty.(ECTS-Punkte</w:t>
             </w:r>
             <w:r>
               <w:rPr>
@@ -888,7 +812,6 @@
               </w:rPr>
               <w:t>,module</w:t>
             </w:r>
-            <w:proofErr w:type="spellEnd"/>
             <w:r>
               <w:rPr>
                 <w:lang w:val="en-US"/>
@@ -926,17 +849,8 @@
               <w:spacing w:before="120" w:after="120"/>
             </w:pPr>
             <w:r>
-              <w:t>$</w:t>
-            </w:r>
-            <w:proofErr w:type="spellStart"/>
-            <w:r>
-              <w:t>scroll.pageproperty</w:t>
-            </w:r>
-            <w:proofErr w:type="spellEnd"/>
-            <w:r>
-              <w:t>.(</w:t>
-            </w:r>
-            <w:proofErr w:type="spellStart"/>
+              <w:t>$scroll.pageproperty.(</w:t>
+            </w:r>
             <w:r>
               <w:t>T</w:t>
             </w:r>
@@ -946,7 +860,6 @@
             <w:r>
               <w:t>,module</w:t>
             </w:r>
-            <w:proofErr w:type="spellEnd"/>
             <w:r>
               <w:t>)</w:t>
             </w:r>
@@ -981,30 +894,17 @@
               <w:spacing w:before="120" w:after="120"/>
             </w:pPr>
             <w:r>
-              <w:t>$</w:t>
-            </w:r>
-            <w:proofErr w:type="spellStart"/>
-            <w:r>
-              <w:t>scroll.pageproperty</w:t>
-            </w:r>
-            <w:proofErr w:type="spellEnd"/>
-            <w:r>
-              <w:t>.(</w:t>
+              <w:t>$scroll.pageproperty.(</w:t>
             </w:r>
             <w:r>
               <w:t>V</w:t>
             </w:r>
             <w:r>
-              <w:t>erantwortliche/</w:t>
-            </w:r>
-            <w:proofErr w:type="spellStart"/>
-            <w:r>
-              <w:t>r</w:t>
+              <w:t>erantwortliche/r</w:t>
             </w:r>
             <w:r>
               <w:t>,module</w:t>
             </w:r>
-            <w:proofErr w:type="spellEnd"/>
             <w:r>
               <w:t>)</w:t>
             </w:r>
@@ -1040,24 +940,14 @@
               </w:rPr>
             </w:pPr>
             <w:r>
-              <w:t>$</w:t>
-            </w:r>
-            <w:proofErr w:type="spellStart"/>
-            <w:r>
-              <w:t>scroll.pageproperty</w:t>
-            </w:r>
-            <w:proofErr w:type="spellEnd"/>
-            <w:r>
-              <w:t>.(</w:t>
-            </w:r>
-            <w:proofErr w:type="spellStart"/>
+              <w:t>$scroll.pageproperty.(</w:t>
+            </w:r>
             <w:r>
               <w:t>Leitidee</w:t>
             </w:r>
             <w:r>
               <w:t>,module</w:t>
             </w:r>
-            <w:proofErr w:type="spellEnd"/>
             <w:r>
               <w:t>)</w:t>
             </w:r>
@@ -1090,26 +980,13 @@
               <w:spacing w:before="120" w:after="120"/>
             </w:pPr>
             <w:r>
-              <w:t>$</w:t>
-            </w:r>
-            <w:proofErr w:type="spellStart"/>
-            <w:r>
-              <w:t>scroll.pageproperty</w:t>
-            </w:r>
-            <w:proofErr w:type="spellEnd"/>
-            <w:r>
-              <w:t>.(</w:t>
-            </w:r>
-            <w:proofErr w:type="spellStart"/>
+              <w:t>$scroll.pageproperty.(</w:t>
+            </w:r>
             <w:r>
               <w:t>Modulvoraussetzungen</w:t>
             </w:r>
             <w:r>
-              <w:t>,module</w:t>
-            </w:r>
-            <w:proofErr w:type="spellEnd"/>
-            <w:r>
-              <w:t>)</w:t>
+              <w:t>,module)</w:t>
             </w:r>
           </w:p>
         </w:tc>
@@ -1140,24 +1017,11 @@
               <w:spacing w:before="120" w:after="120"/>
             </w:pPr>
             <w:r>
-              <w:t>$</w:t>
-            </w:r>
-            <w:proofErr w:type="spellStart"/>
-            <w:r>
-              <w:t>scroll.pageproperty</w:t>
-            </w:r>
-            <w:proofErr w:type="spellEnd"/>
-            <w:r>
-              <w:t>.(</w:t>
-            </w:r>
-            <w:proofErr w:type="spellStart"/>
-            <w:r>
-              <w:t>Lernergebnisse</w:t>
+              <w:t>$scroll.pageproperty.(Lernergebnisse</w:t>
             </w:r>
             <w:r>
               <w:t>,module</w:t>
             </w:r>
-            <w:proofErr w:type="spellEnd"/>
             <w:r>
               <w:t>)</w:t>
             </w:r>
@@ -1190,24 +1054,11 @@
               <w:spacing w:before="120" w:after="120"/>
             </w:pPr>
             <w:r>
-              <w:t>$</w:t>
-            </w:r>
-            <w:proofErr w:type="spellStart"/>
-            <w:r>
-              <w:t>scroll.pageproperty</w:t>
-            </w:r>
-            <w:proofErr w:type="spellEnd"/>
-            <w:r>
-              <w:t>.(</w:t>
-            </w:r>
-            <w:proofErr w:type="spellStart"/>
-            <w:r>
-              <w:t>Kurse</w:t>
+              <w:t>$scroll.pageproperty.(Kurse</w:t>
             </w:r>
             <w:r>
               <w:t>,module</w:t>
             </w:r>
-            <w:proofErr w:type="spellEnd"/>
             <w:r>
               <w:t>)</w:t>
             </w:r>
@@ -1240,24 +1091,14 @@
               <w:spacing w:before="120" w:after="120"/>
             </w:pPr>
             <w:r>
-              <w:t>$</w:t>
-            </w:r>
-            <w:proofErr w:type="spellStart"/>
-            <w:r>
-              <w:t>scroll.pageproperty</w:t>
-            </w:r>
-            <w:proofErr w:type="spellEnd"/>
-            <w:r>
-              <w:t>.(</w:t>
-            </w:r>
-            <w:proofErr w:type="spellStart"/>
+              <w:t>$scroll.pageproperty.(</w:t>
+            </w:r>
             <w:r>
               <w:t>Leistungsnachweis</w:t>
             </w:r>
             <w:r>
               <w:t>,module</w:t>
             </w:r>
-            <w:proofErr w:type="spellEnd"/>
             <w:r>
               <w:t>)</w:t>
             </w:r>
@@ -1346,15 +1187,7 @@
           </w:tcPr>
           <w:p>
             <w:r>
-              <w:t>$</w:t>
-            </w:r>
-            <w:proofErr w:type="spellStart"/>
-            <w:r>
-              <w:t>scroll.pageproperty</w:t>
-            </w:r>
-            <w:proofErr w:type="spellEnd"/>
-            <w:r>
-              <w:t>.(</w:t>
+              <w:t>$scroll.pageproperty.(</w:t>
             </w:r>
             <w:r>
               <w:t>N</w:t>
@@ -1399,15 +1232,7 @@
           </w:tcPr>
           <w:p>
             <w:r>
-              <w:t>$</w:t>
-            </w:r>
-            <w:proofErr w:type="spellStart"/>
-            <w:r>
-              <w:t>scroll.pageproperty</w:t>
-            </w:r>
-            <w:proofErr w:type="spellEnd"/>
-            <w:r>
-              <w:t>.(</w:t>
+              <w:t>$scroll.pageproperty.(</w:t>
             </w:r>
             <w:r>
               <w:t>K</w:t>
@@ -1452,21 +1277,7 @@
               <w:rPr>
                 <w:lang w:val="en-US"/>
               </w:rPr>
-              <w:t>$</w:t>
-            </w:r>
-            <w:proofErr w:type="spellStart"/>
-            <w:r>
-              <w:rPr>
-                <w:lang w:val="en-US"/>
-              </w:rPr>
-              <w:t>scroll.pageproperty</w:t>
-            </w:r>
-            <w:proofErr w:type="spellEnd"/>
-            <w:r>
-              <w:rPr>
-                <w:lang w:val="en-US"/>
-              </w:rPr>
-              <w:t>.(ECTS-Punkte</w:t>
+              <w:t>$scroll.pageproperty.(ECTS-Punkte</w:t>
             </w:r>
             <w:r>
               <w:rPr>
@@ -1511,15 +1322,7 @@
               <w:spacing w:before="120" w:after="120"/>
             </w:pPr>
             <w:r>
-              <w:t>$</w:t>
-            </w:r>
-            <w:proofErr w:type="spellStart"/>
-            <w:r>
-              <w:t>scroll.pageproperty</w:t>
-            </w:r>
-            <w:proofErr w:type="spellEnd"/>
-            <w:r>
-              <w:t>.(</w:t>
+              <w:t>$scroll.pageproperty.(</w:t>
             </w:r>
             <w:r>
               <w:t>V</w:t>
@@ -1561,15 +1364,7 @@
               <w:spacing w:before="120" w:after="120"/>
             </w:pPr>
             <w:r>
-              <w:t>$</w:t>
-            </w:r>
-            <w:proofErr w:type="spellStart"/>
-            <w:r>
-              <w:t>scroll.pageproperty</w:t>
-            </w:r>
-            <w:proofErr w:type="spellEnd"/>
-            <w:r>
-              <w:t>.(</w:t>
+              <w:t>$scroll.pageproperty.(</w:t>
             </w:r>
             <w:r>
               <w:t>Dozierende</w:t>
@@ -1608,15 +1403,7 @@
               <w:spacing w:before="120" w:after="120"/>
             </w:pPr>
             <w:r>
-              <w:t>$</w:t>
-            </w:r>
-            <w:proofErr w:type="spellStart"/>
-            <w:r>
-              <w:t>scroll.pageproperty</w:t>
-            </w:r>
-            <w:proofErr w:type="spellEnd"/>
-            <w:r>
-              <w:t>.(Leitidee</w:t>
+              <w:t>$scroll.pageproperty.(Leitidee</w:t>
             </w:r>
             <w:r>
               <w:t>,course1</w:t>
@@ -1652,15 +1439,7 @@
               <w:spacing w:before="120" w:after="120"/>
             </w:pPr>
             <w:r>
-              <w:t>$</w:t>
-            </w:r>
-            <w:proofErr w:type="spellStart"/>
-            <w:r>
-              <w:t>scroll.pageproperty</w:t>
-            </w:r>
-            <w:proofErr w:type="spellEnd"/>
-            <w:r>
-              <w:t>.(Unterrichtsprache</w:t>
+              <w:t>$scroll.pageproperty.(Unterrichtsprache</w:t>
             </w:r>
             <w:r>
               <w:t>,course1</w:t>
@@ -1696,15 +1475,7 @@
               <w:spacing w:before="120" w:after="120"/>
             </w:pPr>
             <w:r>
-              <w:t>$</w:t>
-            </w:r>
-            <w:proofErr w:type="spellStart"/>
-            <w:r>
-              <w:t>scroll.pageproperty</w:t>
-            </w:r>
-            <w:proofErr w:type="spellEnd"/>
-            <w:r>
-              <w:t>.(Lernergebnisse</w:t>
+              <w:t>$scroll.pageproperty.(Lernergebnisse</w:t>
             </w:r>
             <w:r>
               <w:t>,course1</w:t>
@@ -1740,15 +1511,7 @@
               <w:spacing w:before="120" w:after="120"/>
             </w:pPr>
             <w:r>
-              <w:t>$</w:t>
-            </w:r>
-            <w:proofErr w:type="spellStart"/>
-            <w:r>
-              <w:t>scroll.pageproperty</w:t>
-            </w:r>
-            <w:proofErr w:type="spellEnd"/>
-            <w:r>
-              <w:t>.(Inhalte</w:t>
+              <w:t>$scroll.pageproperty.(Inhalte</w:t>
             </w:r>
             <w:r>
               <w:t>,course1</w:t>
@@ -1790,21 +1553,7 @@
               <w:rPr>
                 <w:lang w:val="en-US"/>
               </w:rPr>
-              <w:t>$</w:t>
-            </w:r>
-            <w:proofErr w:type="spellStart"/>
-            <w:r>
-              <w:rPr>
-                <w:lang w:val="en-US"/>
-              </w:rPr>
-              <w:t>scroll.pageproperty</w:t>
-            </w:r>
-            <w:proofErr w:type="spellEnd"/>
-            <w:r>
-              <w:rPr>
-                <w:lang w:val="en-US"/>
-              </w:rPr>
-              <w:t>.(Lehr- und Lernmethoden</w:t>
+              <w:t>$scroll.pageproperty.(Lehr- und Lernmethoden</w:t>
             </w:r>
             <w:r>
               <w:rPr>
@@ -1849,15 +1598,7 @@
               <w:spacing w:before="120" w:after="120"/>
             </w:pPr>
             <w:r>
-              <w:t>$</w:t>
-            </w:r>
-            <w:proofErr w:type="spellStart"/>
-            <w:r>
-              <w:t>scroll.pageproperty</w:t>
-            </w:r>
-            <w:proofErr w:type="spellEnd"/>
-            <w:r>
-              <w:t>.(</w:t>
+              <w:t>$scroll.pageproperty.(</w:t>
             </w:r>
             <w:r>
               <w:t>S</w:t>
@@ -1899,15 +1640,7 @@
               <w:spacing w:before="120" w:after="120"/>
             </w:pPr>
             <w:r>
-              <w:t>$</w:t>
-            </w:r>
-            <w:proofErr w:type="spellStart"/>
-            <w:r>
-              <w:t>scroll.pageproperty</w:t>
-            </w:r>
-            <w:proofErr w:type="spellEnd"/>
-            <w:r>
-              <w:t>.(Leistungsnachweis</w:t>
+              <w:t>$scroll.pageproperty.(Leistungsnachweis</w:t>
             </w:r>
             <w:r>
               <w:t>,course1</w:t>
@@ -1943,15 +1676,7 @@
               <w:spacing w:before="120" w:after="120"/>
             </w:pPr>
             <w:r>
-              <w:t>$</w:t>
-            </w:r>
-            <w:proofErr w:type="spellStart"/>
-            <w:r>
-              <w:t>scroll.pageproperty</w:t>
-            </w:r>
-            <w:proofErr w:type="spellEnd"/>
-            <w:r>
-              <w:t>.(Literatur</w:t>
+              <w:t>$scroll.pageproperty.(Literatur</w:t>
             </w:r>
             <w:r>
               <w:t>,course1</w:t>
@@ -2091,25 +1816,23 @@
         <w:color w:val="000000" w:themeColor="text1"/>
         <w:sz w:val="16"/>
       </w:rPr>
-      <w:t>$</w:t>
-    </w:r>
-    <w:proofErr w:type="spellStart"/>
+      <w:t>$scroll.version</w:t>
+    </w:r>
     <w:r>
       <w:rPr>
         <w:rStyle w:val="Platzhaltertext"/>
         <w:color w:val="000000" w:themeColor="text1"/>
         <w:sz w:val="16"/>
       </w:rPr>
-      <w:t>scroll.version</w:t>
-    </w:r>
-    <w:proofErr w:type="spellEnd"/>
+      <w:tab/>
+    </w:r>
     <w:r>
       <w:rPr>
         <w:rStyle w:val="Platzhaltertext"/>
         <w:color w:val="000000" w:themeColor="text1"/>
         <w:sz w:val="16"/>
       </w:rPr>
-      <w:tab/>
+      <w:t>Ausgabedatum:</w:t>
     </w:r>
     <w:r>
       <w:rPr>
@@ -2117,7 +1840,7 @@
         <w:color w:val="000000" w:themeColor="text1"/>
         <w:sz w:val="16"/>
       </w:rPr>
-      <w:t>Ausgabedatum:</w:t>
+      <w:t xml:space="preserve"> </w:t>
     </w:r>
     <w:r>
       <w:rPr>
@@ -2125,26 +1848,8 @@
         <w:color w:val="000000" w:themeColor="text1"/>
         <w:sz w:val="16"/>
       </w:rPr>
-      <w:t xml:space="preserve"> </w:t>
-    </w:r>
-    <w:r>
-      <w:rPr>
-        <w:rStyle w:val="Platzhaltertext"/>
-        <w:color w:val="000000" w:themeColor="text1"/>
-        <w:sz w:val="16"/>
-      </w:rPr>
-      <w:t>$</w:t>
-    </w:r>
-    <w:proofErr w:type="spellStart"/>
-    <w:r>
-      <w:rPr>
-        <w:rStyle w:val="Platzhaltertext"/>
-        <w:color w:val="000000" w:themeColor="text1"/>
-        <w:sz w:val="16"/>
-      </w:rPr>
-      <w:t>scroll.modificationdate</w:t>
-    </w:r>
-    <w:proofErr w:type="spellEnd"/>
+      <w:t>$scroll.modificationdate</w:t>
+    </w:r>
     <w:r>
       <w:rPr>
         <w:rStyle w:val="Inhaltssteuerelemente"/>
@@ -2343,7 +2048,6 @@
         </wp:anchor>
       </w:drawing>
     </w:r>
-    <w:proofErr w:type="spellStart"/>
     <w:r>
       <w:rPr>
         <w:rStyle w:val="Platzhaltertext"/>
@@ -2351,9 +2055,8 @@
         <w:sz w:val="16"/>
         <w:lang w:val="it-CH"/>
       </w:rPr>
-      <w:t>Fachhochschule</w:t>
-    </w:r>
-    <w:proofErr w:type="spellEnd"/>
+      <w:t>Fachhochschule Graubünden</w:t>
+    </w:r>
     <w:r>
       <w:rPr>
         <w:rStyle w:val="Platzhaltertext"/>
@@ -2361,9 +2064,8 @@
         <w:sz w:val="16"/>
         <w:lang w:val="it-CH"/>
       </w:rPr>
-      <w:t xml:space="preserve"> </w:t>
-    </w:r>
-    <w:proofErr w:type="spellStart"/>
+      <w:br/>
+    </w:r>
     <w:r>
       <w:rPr>
         <w:rStyle w:val="Platzhaltertext"/>
@@ -2371,9 +2073,8 @@
         <w:sz w:val="16"/>
         <w:lang w:val="it-CH"/>
       </w:rPr>
-      <w:t>Graubünden</w:t>
-    </w:r>
-    <w:proofErr w:type="spellEnd"/>
+      <w:t>Scuola universitaria professionale dei Grigioni</w:t>
+    </w:r>
     <w:r>
       <w:rPr>
         <w:rStyle w:val="Platzhaltertext"/>
@@ -2382,6 +2083,7 @@
         <w:lang w:val="it-CH"/>
       </w:rPr>
       <w:br/>
+      <w:t>Scola universitara professionala dal Grischun</w:t>
     </w:r>
     <w:r>
       <w:rPr>
@@ -2390,149 +2092,9 @@
         <w:sz w:val="16"/>
         <w:lang w:val="it-CH"/>
       </w:rPr>
-      <w:t>Scuola universitaria professionale dei Grigioni</w:t>
-    </w:r>
-    <w:r>
-      <w:rPr>
-        <w:rStyle w:val="Platzhaltertext"/>
-        <w:color w:val="000000" w:themeColor="text1"/>
-        <w:sz w:val="16"/>
-        <w:lang w:val="it-CH"/>
-      </w:rPr>
       <w:br/>
-      <w:t xml:space="preserve">Scola </w:t>
-    </w:r>
-    <w:proofErr w:type="spellStart"/>
-    <w:r>
-      <w:rPr>
-        <w:rStyle w:val="Platzhaltertext"/>
-        <w:color w:val="000000" w:themeColor="text1"/>
-        <w:sz w:val="16"/>
-        <w:lang w:val="it-CH"/>
-      </w:rPr>
-      <w:t>universitara</w:t>
-    </w:r>
-    <w:proofErr w:type="spellEnd"/>
-    <w:r>
-      <w:rPr>
-        <w:rStyle w:val="Platzhaltertext"/>
-        <w:color w:val="000000" w:themeColor="text1"/>
-        <w:sz w:val="16"/>
-        <w:lang w:val="it-CH"/>
-      </w:rPr>
-      <w:t xml:space="preserve"> </w:t>
-    </w:r>
-    <w:proofErr w:type="spellStart"/>
-    <w:r>
-      <w:rPr>
-        <w:rStyle w:val="Platzhaltertext"/>
-        <w:color w:val="000000" w:themeColor="text1"/>
-        <w:sz w:val="16"/>
-        <w:lang w:val="it-CH"/>
-      </w:rPr>
-      <w:t>professionala</w:t>
-    </w:r>
-    <w:proofErr w:type="spellEnd"/>
-    <w:r>
-      <w:rPr>
-        <w:rStyle w:val="Platzhaltertext"/>
-        <w:color w:val="000000" w:themeColor="text1"/>
-        <w:sz w:val="16"/>
-        <w:lang w:val="it-CH"/>
-      </w:rPr>
-      <w:t xml:space="preserve"> dal </w:t>
-    </w:r>
-    <w:proofErr w:type="spellStart"/>
-    <w:r>
-      <w:rPr>
-        <w:rStyle w:val="Platzhaltertext"/>
-        <w:color w:val="000000" w:themeColor="text1"/>
-        <w:sz w:val="16"/>
-        <w:lang w:val="it-CH"/>
-      </w:rPr>
-      <w:t>Grischun</w:t>
-    </w:r>
-    <w:proofErr w:type="spellEnd"/>
-    <w:r>
-      <w:rPr>
-        <w:rStyle w:val="Platzhaltertext"/>
-        <w:color w:val="000000" w:themeColor="text1"/>
-        <w:sz w:val="16"/>
-        <w:lang w:val="it-CH"/>
-      </w:rPr>
-      <w:br/>
-    </w:r>
-    <w:proofErr w:type="spellStart"/>
-    <w:r>
-      <w:rPr>
-        <w:rStyle w:val="Platzhaltertext"/>
-        <w:color w:val="000000" w:themeColor="text1"/>
-        <w:sz w:val="16"/>
-        <w:lang w:val="it-CH"/>
-      </w:rPr>
-      <w:t>University</w:t>
-    </w:r>
-    <w:proofErr w:type="spellEnd"/>
-    <w:r>
-      <w:rPr>
-        <w:rStyle w:val="Platzhaltertext"/>
-        <w:color w:val="000000" w:themeColor="text1"/>
-        <w:sz w:val="16"/>
-        <w:lang w:val="it-CH"/>
-      </w:rPr>
-      <w:t xml:space="preserve"> of </w:t>
-    </w:r>
-    <w:proofErr w:type="spellStart"/>
-    <w:r>
-      <w:rPr>
-        <w:rStyle w:val="Platzhaltertext"/>
-        <w:color w:val="000000" w:themeColor="text1"/>
-        <w:sz w:val="16"/>
-        <w:lang w:val="it-CH"/>
-      </w:rPr>
-      <w:t>Applied</w:t>
-    </w:r>
-    <w:proofErr w:type="spellEnd"/>
-    <w:r>
-      <w:rPr>
-        <w:rStyle w:val="Platzhaltertext"/>
-        <w:color w:val="000000" w:themeColor="text1"/>
-        <w:sz w:val="16"/>
-        <w:lang w:val="it-CH"/>
-      </w:rPr>
-      <w:t xml:space="preserve"> </w:t>
-    </w:r>
-    <w:proofErr w:type="spellStart"/>
-    <w:r>
-      <w:rPr>
-        <w:rStyle w:val="Platzhaltertext"/>
-        <w:color w:val="000000" w:themeColor="text1"/>
-        <w:sz w:val="16"/>
-        <w:lang w:val="it-CH"/>
-      </w:rPr>
-      <w:t>Sciences</w:t>
-    </w:r>
-    <w:proofErr w:type="spellEnd"/>
-    <w:r>
-      <w:rPr>
-        <w:rStyle w:val="Platzhaltertext"/>
-        <w:color w:val="000000" w:themeColor="text1"/>
-        <w:sz w:val="16"/>
-        <w:lang w:val="it-CH"/>
-      </w:rPr>
-      <w:t xml:space="preserve"> of the </w:t>
-    </w:r>
-    <w:proofErr w:type="spellStart"/>
-    <w:r>
-      <w:rPr>
-        <w:rStyle w:val="Platzhaltertext"/>
-        <w:color w:val="000000" w:themeColor="text1"/>
-        <w:sz w:val="16"/>
-        <w:lang w:val="it-CH"/>
-      </w:rPr>
-      <w:t>Grisons</w:t>
-    </w:r>
-    <w:proofErr w:type="spellEnd"/>
+      <w:t>University of Applied Sciences of the Grisons</w:t>
+    </w:r>
     <w:r>
       <w:rPr>
         <w:rStyle w:val="Inhaltssteuerelemente"/>
@@ -2689,25 +2251,23 @@
         <w:color w:val="000000" w:themeColor="text1"/>
         <w:sz w:val="16"/>
       </w:rPr>
-      <w:t>$</w:t>
-    </w:r>
-    <w:proofErr w:type="spellStart"/>
+      <w:t>$scroll.version</w:t>
+    </w:r>
     <w:r>
       <w:rPr>
         <w:rStyle w:val="Platzhaltertext"/>
         <w:color w:val="000000" w:themeColor="text1"/>
         <w:sz w:val="16"/>
       </w:rPr>
-      <w:t>scroll.version</w:t>
-    </w:r>
-    <w:proofErr w:type="spellEnd"/>
+      <w:ptab w:relativeTo="margin" w:alignment="center" w:leader="none"/>
+    </w:r>
     <w:r>
       <w:rPr>
         <w:rStyle w:val="Platzhaltertext"/>
         <w:color w:val="000000" w:themeColor="text1"/>
         <w:sz w:val="16"/>
       </w:rPr>
-      <w:ptab w:relativeTo="margin" w:alignment="center" w:leader="none"/>
+      <w:t>Ausgabedatum:</w:t>
     </w:r>
     <w:r>
       <w:rPr>
@@ -2715,7 +2275,7 @@
         <w:color w:val="000000" w:themeColor="text1"/>
         <w:sz w:val="16"/>
       </w:rPr>
-      <w:t>Ausgabedatum:</w:t>
+      <w:t xml:space="preserve"> </w:t>
     </w:r>
     <w:r>
       <w:rPr>
@@ -2723,26 +2283,8 @@
         <w:color w:val="000000" w:themeColor="text1"/>
         <w:sz w:val="16"/>
       </w:rPr>
-      <w:t xml:space="preserve"> </w:t>
-    </w:r>
-    <w:r>
-      <w:rPr>
-        <w:rStyle w:val="Platzhaltertext"/>
-        <w:color w:val="000000" w:themeColor="text1"/>
-        <w:sz w:val="16"/>
-      </w:rPr>
-      <w:t>$</w:t>
-    </w:r>
-    <w:proofErr w:type="spellStart"/>
-    <w:r>
-      <w:rPr>
-        <w:rStyle w:val="Platzhaltertext"/>
-        <w:color w:val="000000" w:themeColor="text1"/>
-        <w:sz w:val="16"/>
-      </w:rPr>
-      <w:t>scroll.modificationdate</w:t>
-    </w:r>
-    <w:proofErr w:type="spellEnd"/>
+      <w:t>$scroll.modificationdate</w:t>
+    </w:r>
     <w:r>
       <w:rPr>
         <w:rStyle w:val="Inhaltssteuerelemente"/>
@@ -2978,25 +2520,23 @@
         <w:color w:val="000000" w:themeColor="text1"/>
         <w:sz w:val="16"/>
       </w:rPr>
-      <w:t>$</w:t>
-    </w:r>
-    <w:proofErr w:type="spellStart"/>
+      <w:t xml:space="preserve">$scroll.version </w:t>
+    </w:r>
     <w:r>
       <w:rPr>
         <w:rStyle w:val="Platzhaltertext"/>
         <w:color w:val="000000" w:themeColor="text1"/>
         <w:sz w:val="16"/>
       </w:rPr>
-      <w:t>scroll.version</w:t>
-    </w:r>
-    <w:proofErr w:type="spellEnd"/>
+      <w:ptab w:relativeTo="margin" w:alignment="center" w:leader="none"/>
+    </w:r>
     <w:r>
       <w:rPr>
         <w:rStyle w:val="Platzhaltertext"/>
         <w:color w:val="000000" w:themeColor="text1"/>
         <w:sz w:val="16"/>
       </w:rPr>
-      <w:t xml:space="preserve"> </w:t>
+      <w:ptab w:relativeTo="margin" w:alignment="right" w:leader="none"/>
     </w:r>
     <w:r>
       <w:rPr>
@@ -3004,7 +2544,7 @@
         <w:color w:val="000000" w:themeColor="text1"/>
         <w:sz w:val="16"/>
       </w:rPr>
-      <w:ptab w:relativeTo="margin" w:alignment="center" w:leader="none"/>
+      <w:br/>
     </w:r>
     <w:r>
       <w:rPr>
@@ -3012,7 +2552,7 @@
         <w:color w:val="000000" w:themeColor="text1"/>
         <w:sz w:val="16"/>
       </w:rPr>
-      <w:ptab w:relativeTo="margin" w:alignment="right" w:leader="none"/>
+      <w:ptab w:relativeTo="margin" w:alignment="left" w:leader="none"/>
     </w:r>
     <w:r>
       <w:rPr>
@@ -3020,7 +2560,7 @@
         <w:color w:val="000000" w:themeColor="text1"/>
         <w:sz w:val="16"/>
       </w:rPr>
-      <w:br/>
+      <w:t>Ausgabedatum:</w:t>
     </w:r>
     <w:r>
       <w:rPr>
@@ -3028,34 +2568,8 @@
         <w:color w:val="000000" w:themeColor="text1"/>
         <w:sz w:val="16"/>
       </w:rPr>
-      <w:ptab w:relativeTo="margin" w:alignment="left" w:leader="none"/>
-    </w:r>
-    <w:r>
-      <w:rPr>
-        <w:rStyle w:val="Platzhaltertext"/>
-        <w:color w:val="000000" w:themeColor="text1"/>
-        <w:sz w:val="16"/>
-      </w:rPr>
-      <w:t>Ausgabedatum:</w:t>
-    </w:r>
-    <w:r>
-      <w:rPr>
-        <w:rStyle w:val="Platzhaltertext"/>
-        <w:color w:val="000000" w:themeColor="text1"/>
-        <w:sz w:val="16"/>
-      </w:rPr>
-      <w:t xml:space="preserve"> $</w:t>
-    </w:r>
-    <w:proofErr w:type="spellStart"/>
-    <w:r>
-      <w:rPr>
-        <w:rStyle w:val="Platzhaltertext"/>
-        <w:color w:val="000000" w:themeColor="text1"/>
-        <w:sz w:val="16"/>
-      </w:rPr>
-      <w:t>scroll.modificationdate</w:t>
-    </w:r>
-    <w:proofErr w:type="spellEnd"/>
+      <w:t xml:space="preserve"> $scroll.modificationdate</w:t>
+    </w:r>
     <w:r>
       <w:rPr>
         <w:rStyle w:val="Platzhaltertext"/>
@@ -3251,18 +2765,8 @@
       <w:rPr>
         <w:rStyle w:val="Inhaltssteuerelemente"/>
       </w:rPr>
-      <w:t>$</w:t>
-    </w:r>
-    <w:proofErr w:type="spellStart"/>
-    <w:proofErr w:type="gramStart"/>
-    <w:r>
-      <w:rPr>
-        <w:rStyle w:val="Inhaltssteuerelemente"/>
-      </w:rPr>
-      <w:t>scroll.title</w:t>
-    </w:r>
-    <w:proofErr w:type="spellEnd"/>
-    <w:proofErr w:type="gramEnd"/>
+      <w:t>$scroll.title</w:t>
+    </w:r>
   </w:p>
   <w:p>
     <w:pPr>
@@ -3377,57 +2881,30 @@
                                 <w:spacing w:before="0" w:after="0"/>
                               </w:pPr>
                               <w:r>
-                                <w:rPr>
-                                  <w:noProof/>
-                                </w:rPr>
-                                <w:drawing>
-                                  <wp:inline distT="0" distB="0" distL="0" distR="0" wp14:anchorId="4D956FD5" wp14:editId="78F02D7F">
-                                    <wp:extent cx="2520000" cy="414000"/>
-                                    <wp:effectExtent l="0" t="0" r="0" b="5715"/>
-                                    <wp:docPr id="16" name="Grafik 16" descr="C:\Users\studermartin\AppData\Local\Microsoft\Windows\INetCache\Content.Word\FHGR_Logo_pos_granit.emf"/>
-                                    <wp:cNvGraphicFramePr>
-                                      <a:graphicFrameLocks xmlns:a="http://schemas.openxmlformats.org/drawingml/2006/main" noChangeAspect="1"/>
-                                    </wp:cNvGraphicFramePr>
-                                    <a:graphic xmlns:a="http://schemas.openxmlformats.org/drawingml/2006/main">
-                                      <a:graphicData uri="http://schemas.openxmlformats.org/drawingml/2006/picture">
-                                        <pic:pic xmlns:pic="http://schemas.openxmlformats.org/drawingml/2006/picture">
-                                          <pic:nvPicPr>
-                                            <pic:cNvPr id="0" name="Picture 7" descr="C:\Users\studermartin\AppData\Local\Microsoft\Windows\INetCache\Content.Word\FHGR_Logo_pos_granit.emf"/>
-                                            <pic:cNvPicPr>
-                                              <a:picLocks noChangeAspect="1" noChangeArrowheads="1"/>
-                                            </pic:cNvPicPr>
-                                          </pic:nvPicPr>
-                                          <pic:blipFill>
-                                            <a:blip r:embed="rId1">
-                                              <a:extLst>
-                                                <a:ext uri="{28A0092B-C50C-407E-A947-70E740481C1C}">
-                                                  <a14:useLocalDpi xmlns:a14="http://schemas.microsoft.com/office/drawing/2010/main" val="0"/>
-                                                </a:ext>
-                                              </a:extLst>
-                                            </a:blip>
-                                            <a:srcRect/>
-                                            <a:stretch>
-                                              <a:fillRect/>
-                                            </a:stretch>
-                                          </pic:blipFill>
-                                          <pic:spPr bwMode="auto">
-                                            <a:xfrm>
-                                              <a:off x="0" y="0"/>
-                                              <a:ext cx="2520000" cy="414000"/>
-                                            </a:xfrm>
-                                            <a:prstGeom prst="rect">
-                                              <a:avLst/>
-                                            </a:prstGeom>
-                                            <a:noFill/>
-                                            <a:ln>
-                                              <a:noFill/>
-                                            </a:ln>
-                                          </pic:spPr>
-                                        </pic:pic>
-                                      </a:graphicData>
-                                    </a:graphic>
-                                  </wp:inline>
-                                </w:drawing>
+                                <w:pict>
+                                  <v:shapetype id="_x0000_t75" coordsize="21600,21600" o:spt="75" o:preferrelative="t" path="m@4@5l@4@11@9@11@9@5xe" filled="f" stroked="f">
+                                    <v:stroke joinstyle="miter"/>
+                                    <v:formulas>
+                                      <v:f eqn="if lineDrawn pixelLineWidth 0"/>
+                                      <v:f eqn="sum @0 1 0"/>
+                                      <v:f eqn="sum 0 0 @1"/>
+                                      <v:f eqn="prod @2 1 2"/>
+                                      <v:f eqn="prod @3 21600 pixelWidth"/>
+                                      <v:f eqn="prod @3 21600 pixelHeight"/>
+                                      <v:f eqn="sum @0 0 1"/>
+                                      <v:f eqn="prod @6 1 2"/>
+                                      <v:f eqn="prod @7 21600 pixelWidth"/>
+                                      <v:f eqn="sum @8 21600 0"/>
+                                      <v:f eqn="prod @7 21600 pixelHeight"/>
+                                      <v:f eqn="sum @10 21600 0"/>
+                                    </v:formulas>
+                                    <v:path o:extrusionok="f" gradientshapeok="t" o:connecttype="rect"/>
+                                    <o:lock v:ext="edit" aspectratio="t"/>
+                                  </v:shapetype>
+                                  <v:shape id="_x0000_i1025" type="#_x0000_t75" style="width:197.95pt;height:32.15pt">
+                                    <v:imagedata r:id="rId1" o:title="FHGR_rgb_granit"/>
+                                  </v:shape>
+                                </w:pict>
                               </w:r>
                             </w:p>
                           </w:sdtContent>
@@ -3487,57 +2964,11 @@
                           <w:spacing w:before="0" w:after="0"/>
                         </w:pPr>
                         <w:r>
-                          <w:rPr>
-                            <w:noProof/>
-                          </w:rPr>
-                          <w:drawing>
-                            <wp:inline distT="0" distB="0" distL="0" distR="0" wp14:anchorId="4D956FD5" wp14:editId="78F02D7F">
-                              <wp:extent cx="2520000" cy="414000"/>
-                              <wp:effectExtent l="0" t="0" r="0" b="5715"/>
-                              <wp:docPr id="16" name="Grafik 16" descr="C:\Users\studermartin\AppData\Local\Microsoft\Windows\INetCache\Content.Word\FHGR_Logo_pos_granit.emf"/>
-                              <wp:cNvGraphicFramePr>
-                                <a:graphicFrameLocks xmlns:a="http://schemas.openxmlformats.org/drawingml/2006/main" noChangeAspect="1"/>
-                              </wp:cNvGraphicFramePr>
-                              <a:graphic xmlns:a="http://schemas.openxmlformats.org/drawingml/2006/main">
-                                <a:graphicData uri="http://schemas.openxmlformats.org/drawingml/2006/picture">
-                                  <pic:pic xmlns:pic="http://schemas.openxmlformats.org/drawingml/2006/picture">
-                                    <pic:nvPicPr>
-                                      <pic:cNvPr id="0" name="Picture 7" descr="C:\Users\studermartin\AppData\Local\Microsoft\Windows\INetCache\Content.Word\FHGR_Logo_pos_granit.emf"/>
-                                      <pic:cNvPicPr>
-                                        <a:picLocks noChangeAspect="1" noChangeArrowheads="1"/>
-                                      </pic:cNvPicPr>
-                                    </pic:nvPicPr>
-                                    <pic:blipFill>
-                                      <a:blip r:embed="rId2">
-                                        <a:extLst>
-                                          <a:ext uri="{28A0092B-C50C-407E-A947-70E740481C1C}">
-                                            <a14:useLocalDpi xmlns:a14="http://schemas.microsoft.com/office/drawing/2010/main" val="0"/>
-                                          </a:ext>
-                                        </a:extLst>
-                                      </a:blip>
-                                      <a:srcRect/>
-                                      <a:stretch>
-                                        <a:fillRect/>
-                                      </a:stretch>
-                                    </pic:blipFill>
-                                    <pic:spPr bwMode="auto">
-                                      <a:xfrm>
-                                        <a:off x="0" y="0"/>
-                                        <a:ext cx="2520000" cy="414000"/>
-                                      </a:xfrm>
-                                      <a:prstGeom prst="rect">
-                                        <a:avLst/>
-                                      </a:prstGeom>
-                                      <a:noFill/>
-                                      <a:ln>
-                                        <a:noFill/>
-                                      </a:ln>
-                                    </pic:spPr>
-                                  </pic:pic>
-                                </a:graphicData>
-                              </a:graphic>
-                            </wp:inline>
-                          </w:drawing>
+                          <w:pict>
+                            <v:shape id="_x0000_i1025" type="#_x0000_t75" style="width:197.95pt;height:32.15pt">
+                              <v:imagedata r:id="rId1" o:title="FHGR_rgb_granit"/>
+                            </v:shape>
+                          </w:pict>
                         </w:r>
                       </w:p>
                     </w:sdtContent>
@@ -3886,61 +3317,7 @@
         <w:szCs w:val="16"/>
         <w:lang w:val="it-CH"/>
       </w:rPr>
-      <w:t xml:space="preserve">innovativa scola </w:t>
-    </w:r>
-    <w:proofErr w:type="spellStart"/>
-    <w:r>
-      <w:rPr>
-        <w:sz w:val="16"/>
-        <w:szCs w:val="16"/>
-        <w:lang w:val="it-CH"/>
-      </w:rPr>
-      <w:t>universitara</w:t>
-    </w:r>
-    <w:proofErr w:type="spellEnd"/>
-    <w:r>
-      <w:rPr>
-        <w:sz w:val="16"/>
-        <w:szCs w:val="16"/>
-        <w:lang w:val="it-CH"/>
-      </w:rPr>
-      <w:t xml:space="preserve"> </w:t>
-    </w:r>
-    <w:proofErr w:type="spellStart"/>
-    <w:r>
-      <w:rPr>
-        <w:sz w:val="16"/>
-        <w:szCs w:val="16"/>
-        <w:lang w:val="it-CH"/>
-      </w:rPr>
-      <w:t>professiunala</w:t>
-    </w:r>
-    <w:proofErr w:type="spellEnd"/>
-    <w:r>
-      <w:rPr>
-        <w:sz w:val="16"/>
-        <w:szCs w:val="16"/>
-        <w:lang w:val="it-CH"/>
-      </w:rPr>
-      <w:t xml:space="preserve"> dal </w:t>
-    </w:r>
-    <w:proofErr w:type="spellStart"/>
-    <w:r>
-      <w:rPr>
-        <w:sz w:val="16"/>
-        <w:szCs w:val="16"/>
-        <w:lang w:val="it-CH"/>
-      </w:rPr>
-      <w:t>Grischun</w:t>
-    </w:r>
-    <w:proofErr w:type="spellEnd"/>
-    <w:r>
-      <w:rPr>
-        <w:sz w:val="16"/>
-        <w:szCs w:val="16"/>
-        <w:lang w:val="it-CH"/>
-      </w:rPr>
-      <w:t>.</w:t>
+      <w:t>innovativa scola universitara professiunala dal Grischun.</w:t>
     </w:r>
     <w:r>
       <w:rPr>
@@ -4012,16 +3389,8 @@
       <w:rPr>
         <w:rStyle w:val="Inhaltssteuerelemente"/>
       </w:rPr>
-      <w:t>$</w:t>
-    </w:r>
-    <w:proofErr w:type="spellStart"/>
-    <w:r>
-      <w:rPr>
-        <w:rStyle w:val="Inhaltssteuerelemente"/>
-      </w:rPr>
-      <w:t>scroll.title</w:t>
-    </w:r>
-    <w:proofErr w:type="spellEnd"/>
+      <w:t>$scroll.title</w:t>
+    </w:r>
     <w:r>
       <w:rPr>
         <w:rStyle w:val="Inhaltssteuerelemente"/>
@@ -8070,7 +7439,7 @@
 </file>
 
 <file path=customXml/itemProps3.xml><?xml version="1.0" encoding="utf-8"?>
-<ds:datastoreItem xmlns:ds="http://schemas.openxmlformats.org/officeDocument/2006/customXml" ds:itemID="{0F082664-2CC7-4DC3-9444-3435D5B72DED}">
+<ds:datastoreItem xmlns:ds="http://schemas.openxmlformats.org/officeDocument/2006/customXml" ds:itemID="{172CD563-380D-41B6-864F-6D5603A31F2A}">
   <ds:schemaRefs>
     <ds:schemaRef ds:uri="http://schemas.openxmlformats.org/officeDocument/2006/bibliography"/>
   </ds:schemaRefs>

</xml_diff>

<commit_message>
Change Rhaeto-Romanic name of UAS #37 Closes #37.
</commit_message>
<xml_diff>
--- a/templates/modul-description/Modulbeschreibung (1 Kurs).docx
+++ b/templates/modul-description/Modulbeschreibung (1 Kurs).docx
@@ -657,11 +657,9 @@
           <w:docGrid w:linePitch="299"/>
         </w:sectPr>
       </w:pPr>
-      <w:bookmarkStart w:id="0" w:name="_Toc487631479"/>
-      <w:bookmarkStart w:id="1" w:name="_GoBack"/>
-      <w:bookmarkEnd w:id="1"/>
+      <w:bookmarkStart w:id="1" w:name="_Toc487631479"/>
     </w:p>
-    <w:bookmarkEnd w:id="0"/>
+    <w:bookmarkEnd w:id="1"/>
     <w:p>
       <w:pPr>
         <w:pStyle w:val="berschriftohneIndex"/>
@@ -1967,12 +1965,6 @@
   <w:p>
     <w:pPr>
       <w:pStyle w:val="Fuzeile"/>
-      <w:tabs>
-        <w:tab w:val="clear" w:pos="2347"/>
-        <w:tab w:val="clear" w:pos="2659"/>
-        <w:tab w:val="clear" w:pos="4695"/>
-        <w:tab w:val="clear" w:pos="7042"/>
-      </w:tabs>
       <w:rPr>
         <w:color w:val="000000" w:themeColor="text1"/>
         <w:sz w:val="16"/>
@@ -2073,7 +2065,7 @@
         <w:sz w:val="16"/>
         <w:lang w:val="it-CH"/>
       </w:rPr>
-      <w:t>Scuola universitaria professionale dei Grigioni</w:t>
+      <w:t>Scola auta spezialisada dal Grischun</w:t>
     </w:r>
     <w:r>
       <w:rPr>
@@ -2083,7 +2075,17 @@
         <w:lang w:val="it-CH"/>
       </w:rPr>
       <w:br/>
-      <w:t>Scola universitara professionala dal Grischun</w:t>
+    </w:r>
+    <w:bookmarkStart w:id="0" w:name="_GoBack"/>
+    <w:bookmarkEnd w:id="0"/>
+    <w:r>
+      <w:rPr>
+        <w:rStyle w:val="Platzhaltertext"/>
+        <w:color w:val="000000" w:themeColor="text1"/>
+        <w:sz w:val="16"/>
+        <w:lang w:val="it-CH"/>
+      </w:rPr>
+      <w:t>Scuola universitaria professionale dei Grigioni</w:t>
     </w:r>
     <w:r>
       <w:rPr>
@@ -2664,7 +2666,7 @@
         <w:sz w:val="16"/>
         <w:szCs w:val="16"/>
       </w:rPr>
-      <w:t>2</w:t>
+      <w:t>3</w:t>
     </w:r>
     <w:r>
       <w:rPr>
@@ -2901,7 +2903,7 @@
                                     <v:path o:extrusionok="f" gradientshapeok="t" o:connecttype="rect"/>
                                     <o:lock v:ext="edit" aspectratio="t"/>
                                   </v:shapetype>
-                                  <v:shape id="_x0000_i1025" type="#_x0000_t75" style="width:197.95pt;height:32.15pt">
+                                  <v:shape id="_x0000_i1026" type="#_x0000_t75" style="width:197.95pt;height:32.15pt">
                                     <v:imagedata r:id="rId1" o:title="FHGR_rgb_granit"/>
                                   </v:shape>
                                 </w:pict>
@@ -2966,7 +2968,7 @@
                         <w:r>
                           <w:pict>
                             <v:shape id="_x0000_i1025" type="#_x0000_t75" style="width:197.95pt;height:32.15pt">
-                              <v:imagedata r:id="rId1" o:title="FHGR_rgb_granit"/>
+                              <v:imagedata r:id="rId2" o:title="FHGR_rgb_granit"/>
                             </v:shape>
                           </w:pict>
                         </w:r>
@@ -7439,7 +7441,7 @@
 </file>
 
 <file path=customXml/itemProps3.xml><?xml version="1.0" encoding="utf-8"?>
-<ds:datastoreItem xmlns:ds="http://schemas.openxmlformats.org/officeDocument/2006/customXml" ds:itemID="{172CD563-380D-41B6-864F-6D5603A31F2A}">
+<ds:datastoreItem xmlns:ds="http://schemas.openxmlformats.org/officeDocument/2006/customXml" ds:itemID="{5C23BA57-2614-4554-9B99-FBAE9E316148}">
   <ds:schemaRefs>
     <ds:schemaRef ds:uri="http://schemas.openxmlformats.org/officeDocument/2006/bibliography"/>
   </ds:schemaRefs>

</xml_diff>

<commit_message>
Improve Modul-/Kursbeschreibung #42 Closes #42
</commit_message>
<xml_diff>
--- a/templates/modul-description/Modulbeschreibung (1 Kurs).docx
+++ b/templates/modul-description/Modulbeschreibung (1 Kurs).docx
@@ -716,9 +716,9 @@
         <w:tblLook w:val="0000" w:firstRow="0" w:lastRow="0" w:firstColumn="0" w:lastColumn="0" w:noHBand="0" w:noVBand="0"/>
       </w:tblPr>
       <w:tblGrid>
-        <w:gridCol w:w="2242"/>
+        <w:gridCol w:w="1861"/>
         <w:gridCol w:w="3357"/>
-        <w:gridCol w:w="989"/>
+        <w:gridCol w:w="1370"/>
         <w:gridCol w:w="2586"/>
       </w:tblGrid>
       <w:tr>
@@ -1073,7 +1073,10 @@
               <w:pStyle w:val="Hervorgehoben"/>
             </w:pPr>
             <w:r>
-              <w:t>Modulvoraussetzungen</w:t>
+              <w:t>V</w:t>
+            </w:r>
+            <w:r>
+              <w:t>oraussetzungen</w:t>
             </w:r>
           </w:p>
         </w:tc>
@@ -1100,7 +1103,12 @@
             </w:r>
             <w:proofErr w:type="spellStart"/>
             <w:r>
-              <w:t>Modulvoraussetzungen</w:t>
+              <w:t>V</w:t>
+            </w:r>
+            <w:bookmarkStart w:id="1" w:name="_GoBack"/>
+            <w:bookmarkEnd w:id="1"/>
+            <w:r>
+              <w:t>oraussetzungen</w:t>
             </w:r>
             <w:r>
               <w:t>,module</w:t>
@@ -3893,8 +3901,6 @@
       </w:rPr>
       <w:t>scroll.title</w:t>
     </w:r>
-    <w:bookmarkStart w:id="1" w:name="_GoBack"/>
-    <w:bookmarkEnd w:id="1"/>
     <w:proofErr w:type="spellEnd"/>
     <w:proofErr w:type="gramEnd"/>
   </w:p>
@@ -7972,7 +7978,7 @@
 </file>
 
 <file path=customXml/itemProps3.xml><?xml version="1.0" encoding="utf-8"?>
-<ds:datastoreItem xmlns:ds="http://schemas.openxmlformats.org/officeDocument/2006/customXml" ds:itemID="{E6CDD2D7-E99B-4EA0-82A5-61D971FA5444}">
+<ds:datastoreItem xmlns:ds="http://schemas.openxmlformats.org/officeDocument/2006/customXml" ds:itemID="{86F2B1A7-B3E1-49E1-8F5F-692193B0CE61}">
   <ds:schemaRefs>
     <ds:schemaRef ds:uri="http://schemas.openxmlformats.org/officeDocument/2006/bibliography"/>
   </ds:schemaRefs>

</xml_diff>

<commit_message>
Insert field Nachprüfung #43 Closes #43
</commit_message>
<xml_diff>
--- a/templates/modul-description/Modulbeschreibung (1 Kurs).docx
+++ b/templates/modul-description/Modulbeschreibung (1 Kurs).docx
@@ -1105,8 +1105,6 @@
             <w:r>
               <w:t>V</w:t>
             </w:r>
-            <w:bookmarkStart w:id="1" w:name="_GoBack"/>
-            <w:bookmarkEnd w:id="1"/>
             <w:r>
               <w:t>oraussetzungen</w:t>
             </w:r>
@@ -1268,6 +1266,58 @@
             <w:proofErr w:type="spellStart"/>
             <w:r>
               <w:t>Leistungsnachweis</w:t>
+            </w:r>
+            <w:r>
+              <w:t>,module</w:t>
+            </w:r>
+            <w:proofErr w:type="spellEnd"/>
+            <w:r>
+              <w:t>)</w:t>
+            </w:r>
+          </w:p>
+        </w:tc>
+      </w:tr>
+      <w:tr>
+        <w:tc>
+          <w:tcPr>
+            <w:tcW w:w="1241" w:type="pct"/>
+            <w:vAlign w:val="center"/>
+          </w:tcPr>
+          <w:p>
+            <w:pPr>
+              <w:pStyle w:val="Hervorgehoben"/>
+            </w:pPr>
+            <w:bookmarkStart w:id="1" w:name="_GoBack"/>
+            <w:r>
+              <w:t>Nachprüfung</w:t>
+            </w:r>
+            <w:bookmarkEnd w:id="1"/>
+          </w:p>
+        </w:tc>
+        <w:tc>
+          <w:tcPr>
+            <w:tcW w:w="3759" w:type="pct"/>
+            <w:gridSpan w:val="3"/>
+            <w:vAlign w:val="center"/>
+          </w:tcPr>
+          <w:p>
+            <w:pPr>
+              <w:spacing w:before="120" w:after="120"/>
+            </w:pPr>
+            <w:r>
+              <w:t>$</w:t>
+            </w:r>
+            <w:proofErr w:type="spellStart"/>
+            <w:r>
+              <w:t>scroll.pageproperty</w:t>
+            </w:r>
+            <w:proofErr w:type="spellEnd"/>
+            <w:r>
+              <w:t>.(</w:t>
+            </w:r>
+            <w:proofErr w:type="spellStart"/>
+            <w:r>
+              <w:t>Nachprüfung</w:t>
             </w:r>
             <w:r>
               <w:t>,module</w:t>
@@ -7978,7 +8028,7 @@
 </file>
 
 <file path=customXml/itemProps3.xml><?xml version="1.0" encoding="utf-8"?>
-<ds:datastoreItem xmlns:ds="http://schemas.openxmlformats.org/officeDocument/2006/customXml" ds:itemID="{86F2B1A7-B3E1-49E1-8F5F-692193B0CE61}">
+<ds:datastoreItem xmlns:ds="http://schemas.openxmlformats.org/officeDocument/2006/customXml" ds:itemID="{90E413ED-9931-42D9-9676-00636286DA87}">
   <ds:schemaRefs>
     <ds:schemaRef ds:uri="http://schemas.openxmlformats.org/officeDocument/2006/bibliography"/>
   </ds:schemaRefs>

</xml_diff>